<commit_message>
Part A complete, Documentation added
</commit_message>
<xml_diff>
--- a/Documentation.docx
+++ b/Documentation.docx
@@ -34,39 +34,70 @@
     </w:p>
     <w:p>
       <w:pPr>
-        <w:numPr>
-          <w:ilvl w:val="0"/>
-          <w:numId w:val="3"/>
-        </w:numPr>
+        <w:pStyle w:val="Heading1"/>
+        <w:rPr>
+          <w:lang w:val="en-IN"/>
+        </w:rPr>
+      </w:pPr>
+      <w:r>
+        <w:rPr>
+          <w:lang w:val="en-IN"/>
+        </w:rPr>
+        <w:t>P</w:t>
+      </w:r>
+      <w:r>
+        <w:rPr>
+          <w:lang w:val="en-IN"/>
+        </w:rPr>
+        <w:t xml:space="preserve">art A. Read AWS official documentation on </w:t>
+      </w:r>
+      <w:proofErr w:type="spellStart"/>
+      <w:r>
+        <w:rPr>
+          <w:lang w:val="en-IN"/>
+        </w:rPr>
+        <w:t>SageMaker</w:t>
+      </w:r>
+      <w:proofErr w:type="spellEnd"/>
+      <w:r>
+        <w:rPr>
+          <w:lang w:val="en-IN"/>
+        </w:rPr>
+        <w:t xml:space="preserve"> and Comprehend. Learn how these services are used in event-driven applications and explore various use cases. </w:t>
+      </w:r>
+    </w:p>
+    <w:p>
+      <w:pPr>
         <w:autoSpaceDE w:val="0"/>
         <w:autoSpaceDN w:val="0"/>
         <w:adjustRightInd w:val="0"/>
         <w:spacing w:after="0" w:line="240" w:lineRule="auto"/>
-        <w:rPr>
-          <w:rFonts w:ascii="Cambria Math" w:hAnsi="Cambria Math" w:cs="Cambria Math"/>
-          <w:color w:val="000000"/>
-          <w:sz w:val="32"/>
-          <w:szCs w:val="32"/>
-          <w:lang w:val="en-IN"/>
-        </w:rPr>
-      </w:pPr>
-      <w:r>
-        <w:rPr>
-          <w:rFonts w:ascii="Cambria Math" w:hAnsi="Cambria Math" w:cs="Cambria Math"/>
-          <w:color w:val="000000"/>
-          <w:sz w:val="32"/>
-          <w:szCs w:val="32"/>
-          <w:lang w:val="en-IN"/>
-        </w:rPr>
-        <w:t xml:space="preserve">Part A. Read AWS official documentation on </w:t>
+        <w:jc w:val="center"/>
+        <w:rPr>
+          <w:rFonts w:ascii="Cambria Math" w:hAnsi="Cambria Math" w:cs="Cambria Math"/>
+          <w:color w:val="000000"/>
+          <w:sz w:val="28"/>
+          <w:szCs w:val="28"/>
+          <w:lang w:val="en-IN"/>
+        </w:rPr>
+      </w:pPr>
+      <w:r>
+        <w:rPr>
+          <w:rFonts w:ascii="Cambria Math" w:hAnsi="Cambria Math" w:cs="Cambria Math"/>
+          <w:color w:val="000000"/>
+          <w:sz w:val="28"/>
+          <w:szCs w:val="28"/>
+          <w:lang w:val="en-IN"/>
+        </w:rPr>
+        <w:t xml:space="preserve">AWS </w:t>
       </w:r>
       <w:proofErr w:type="spellStart"/>
       <w:r>
         <w:rPr>
           <w:rFonts w:ascii="Cambria Math" w:hAnsi="Cambria Math" w:cs="Cambria Math"/>
           <w:color w:val="000000"/>
-          <w:sz w:val="32"/>
-          <w:szCs w:val="32"/>
+          <w:sz w:val="28"/>
+          <w:szCs w:val="28"/>
           <w:lang w:val="en-IN"/>
         </w:rPr>
         <w:t>SageMaker</w:t>
@@ -76,19 +107,15 @@
         <w:rPr>
           <w:rFonts w:ascii="Cambria Math" w:hAnsi="Cambria Math" w:cs="Cambria Math"/>
           <w:color w:val="000000"/>
-          <w:sz w:val="32"/>
-          <w:szCs w:val="32"/>
-          <w:lang w:val="en-IN"/>
-        </w:rPr>
-        <w:t xml:space="preserve"> and Comprehend. Learn how these services are used in event-driven applications and explore various use cases. </w:t>
-      </w:r>
-    </w:p>
-    <w:p>
-      <w:pPr>
-        <w:numPr>
-          <w:ilvl w:val="0"/>
-          <w:numId w:val="3"/>
-        </w:numPr>
+          <w:sz w:val="28"/>
+          <w:szCs w:val="28"/>
+          <w:lang w:val="en-IN"/>
+        </w:rPr>
+        <w:t xml:space="preserve"> [4]</w:t>
+      </w:r>
+    </w:p>
+    <w:p>
+      <w:pPr>
         <w:autoSpaceDE w:val="0"/>
         <w:autoSpaceDN w:val="0"/>
         <w:adjustRightInd w:val="0"/>
@@ -96,79 +123,1407 @@
         <w:rPr>
           <w:rFonts w:ascii="Cambria Math" w:hAnsi="Cambria Math" w:cs="Cambria Math"/>
           <w:color w:val="000000"/>
-          <w:sz w:val="32"/>
-          <w:szCs w:val="32"/>
-          <w:lang w:val="en-IN"/>
-        </w:rPr>
-      </w:pPr>
-    </w:p>
-    <w:p>
-      <w:pPr>
-        <w:numPr>
-          <w:ilvl w:val="0"/>
-          <w:numId w:val="3"/>
-        </w:numPr>
+          <w:sz w:val="24"/>
+          <w:szCs w:val="24"/>
+          <w:lang w:val="en-IN"/>
+        </w:rPr>
+      </w:pPr>
+      <w:r>
+        <w:rPr>
+          <w:rFonts w:ascii="Cambria Math" w:hAnsi="Cambria Math" w:cs="Cambria Math"/>
+          <w:color w:val="000000"/>
+          <w:sz w:val="24"/>
+          <w:szCs w:val="24"/>
+          <w:lang w:val="en-IN"/>
+        </w:rPr>
+        <w:t xml:space="preserve">AWS </w:t>
+      </w:r>
+      <w:proofErr w:type="spellStart"/>
+      <w:r>
+        <w:rPr>
+          <w:rFonts w:ascii="Cambria Math" w:hAnsi="Cambria Math" w:cs="Cambria Math"/>
+          <w:color w:val="000000"/>
+          <w:sz w:val="24"/>
+          <w:szCs w:val="24"/>
+          <w:lang w:val="en-IN"/>
+        </w:rPr>
+        <w:t>SageMaker</w:t>
+      </w:r>
+      <w:proofErr w:type="spellEnd"/>
+      <w:r>
+        <w:rPr>
+          <w:rFonts w:ascii="Cambria Math" w:hAnsi="Cambria Math" w:cs="Cambria Math"/>
+          <w:color w:val="000000"/>
+          <w:sz w:val="24"/>
+          <w:szCs w:val="24"/>
+          <w:lang w:val="en-IN"/>
+        </w:rPr>
+        <w:t xml:space="preserve"> is a Machine Learning service provided by </w:t>
+      </w:r>
+      <w:r>
+        <w:rPr>
+          <w:rFonts w:ascii="Cambria Math" w:hAnsi="Cambria Math" w:cs="Cambria Math"/>
+          <w:color w:val="000000"/>
+          <w:sz w:val="24"/>
+          <w:szCs w:val="24"/>
+          <w:lang w:val="en-IN"/>
+        </w:rPr>
+        <w:t>A</w:t>
+      </w:r>
+      <w:r>
+        <w:rPr>
+          <w:rFonts w:ascii="Cambria Math" w:hAnsi="Cambria Math" w:cs="Cambria Math"/>
+          <w:color w:val="000000"/>
+          <w:sz w:val="24"/>
+          <w:szCs w:val="24"/>
+          <w:lang w:val="en-IN"/>
+        </w:rPr>
+        <w:t>mazon.</w:t>
+      </w:r>
+      <w:r>
+        <w:rPr>
+          <w:rFonts w:ascii="Cambria Math" w:hAnsi="Cambria Math" w:cs="Cambria Math"/>
+          <w:color w:val="000000"/>
+          <w:sz w:val="24"/>
+          <w:szCs w:val="24"/>
+          <w:lang w:val="en-IN"/>
+        </w:rPr>
+        <w:t xml:space="preserve"> We can build and train </w:t>
+      </w:r>
+      <w:r>
+        <w:rPr>
+          <w:rFonts w:ascii="Cambria Math" w:hAnsi="Cambria Math" w:cs="Cambria Math"/>
+          <w:color w:val="000000"/>
+          <w:sz w:val="24"/>
+          <w:szCs w:val="24"/>
+          <w:lang w:val="en-IN"/>
+        </w:rPr>
+        <w:t>ML models and deploy on the</w:t>
+      </w:r>
+      <w:r>
+        <w:rPr>
+          <w:rFonts w:ascii="Cambria Math" w:hAnsi="Cambria Math" w:cs="Cambria Math"/>
+          <w:color w:val="000000"/>
+          <w:sz w:val="24"/>
+          <w:szCs w:val="24"/>
+          <w:lang w:val="en-IN"/>
+        </w:rPr>
+        <w:t xml:space="preserve"> environment using </w:t>
+      </w:r>
+      <w:proofErr w:type="spellStart"/>
+      <w:r>
+        <w:rPr>
+          <w:rFonts w:ascii="Cambria Math" w:hAnsi="Cambria Math" w:cs="Cambria Math"/>
+          <w:color w:val="000000"/>
+          <w:sz w:val="24"/>
+          <w:szCs w:val="24"/>
+          <w:lang w:val="en-IN"/>
+        </w:rPr>
+        <w:t>SageMaker</w:t>
+      </w:r>
+      <w:proofErr w:type="spellEnd"/>
+      <w:r>
+        <w:rPr>
+          <w:rFonts w:ascii="Cambria Math" w:hAnsi="Cambria Math" w:cs="Cambria Math"/>
+          <w:color w:val="000000"/>
+          <w:sz w:val="24"/>
+          <w:szCs w:val="24"/>
+          <w:lang w:val="en-IN"/>
+        </w:rPr>
+        <w:t xml:space="preserve"> hosting services</w:t>
+      </w:r>
+      <w:r>
+        <w:rPr>
+          <w:rFonts w:ascii="Cambria Math" w:hAnsi="Cambria Math" w:cs="Cambria Math"/>
+          <w:color w:val="000000"/>
+          <w:sz w:val="24"/>
+          <w:szCs w:val="24"/>
+          <w:lang w:val="en-IN"/>
+        </w:rPr>
+        <w:t xml:space="preserve">. It provides </w:t>
+      </w:r>
+      <w:r>
+        <w:rPr>
+          <w:rFonts w:ascii="Cambria Math" w:hAnsi="Cambria Math" w:cs="Cambria Math"/>
+          <w:color w:val="000000"/>
+          <w:sz w:val="24"/>
+          <w:szCs w:val="24"/>
+          <w:lang w:val="en-IN"/>
+        </w:rPr>
+        <w:t xml:space="preserve">an </w:t>
+      </w:r>
+      <w:r>
+        <w:rPr>
+          <w:rFonts w:ascii="Cambria Math" w:hAnsi="Cambria Math" w:cs="Cambria Math"/>
+          <w:color w:val="000000"/>
+          <w:sz w:val="24"/>
+          <w:szCs w:val="24"/>
+          <w:lang w:val="en-IN"/>
+        </w:rPr>
+        <w:t xml:space="preserve">inbuilt </w:t>
+      </w:r>
+      <w:proofErr w:type="spellStart"/>
+      <w:r>
+        <w:rPr>
+          <w:rFonts w:ascii="Cambria Math" w:hAnsi="Cambria Math" w:cs="Cambria Math"/>
+          <w:color w:val="000000"/>
+          <w:sz w:val="24"/>
+          <w:szCs w:val="24"/>
+          <w:lang w:val="en-IN"/>
+        </w:rPr>
+        <w:t>Jupyter</w:t>
+      </w:r>
+      <w:proofErr w:type="spellEnd"/>
+      <w:r>
+        <w:rPr>
+          <w:rFonts w:ascii="Cambria Math" w:hAnsi="Cambria Math" w:cs="Cambria Math"/>
+          <w:color w:val="000000"/>
+          <w:sz w:val="24"/>
+          <w:szCs w:val="24"/>
+          <w:lang w:val="en-IN"/>
+        </w:rPr>
+        <w:t xml:space="preserve"> notebook</w:t>
+      </w:r>
+      <w:r>
+        <w:rPr>
+          <w:rFonts w:ascii="Cambria Math" w:hAnsi="Cambria Math" w:cs="Cambria Math"/>
+          <w:color w:val="000000"/>
+          <w:sz w:val="24"/>
+          <w:szCs w:val="24"/>
+          <w:lang w:val="en-IN"/>
+        </w:rPr>
+        <w:t xml:space="preserve"> and some common ML algorithms which work effectively on </w:t>
+      </w:r>
+      <w:r>
+        <w:rPr>
+          <w:rFonts w:ascii="Cambria Math" w:hAnsi="Cambria Math" w:cs="Cambria Math"/>
+          <w:color w:val="000000"/>
+          <w:sz w:val="24"/>
+          <w:szCs w:val="24"/>
+          <w:lang w:val="en-IN"/>
+        </w:rPr>
+        <w:t xml:space="preserve">a </w:t>
+      </w:r>
+      <w:r>
+        <w:rPr>
+          <w:rFonts w:ascii="Cambria Math" w:hAnsi="Cambria Math" w:cs="Cambria Math"/>
+          <w:color w:val="000000"/>
+          <w:sz w:val="24"/>
+          <w:szCs w:val="24"/>
+          <w:lang w:val="en-IN"/>
+        </w:rPr>
+        <w:t>large dataset</w:t>
+      </w:r>
+      <w:r>
+        <w:rPr>
+          <w:rFonts w:ascii="Cambria Math" w:hAnsi="Cambria Math" w:cs="Cambria Math"/>
+          <w:color w:val="000000"/>
+          <w:sz w:val="24"/>
+          <w:szCs w:val="24"/>
+          <w:lang w:val="en-IN"/>
+        </w:rPr>
+        <w:t xml:space="preserve">. </w:t>
+      </w:r>
+    </w:p>
+    <w:p>
+      <w:pPr>
         <w:autoSpaceDE w:val="0"/>
         <w:autoSpaceDN w:val="0"/>
         <w:adjustRightInd w:val="0"/>
         <w:spacing w:after="0" w:line="240" w:lineRule="auto"/>
         <w:rPr>
-          <w:rFonts w:ascii="Times New Roman" w:hAnsi="Times New Roman" w:cs="Times New Roman"/>
-          <w:color w:val="000000"/>
-          <w:sz w:val="32"/>
-          <w:szCs w:val="32"/>
-          <w:lang w:val="en-IN"/>
-        </w:rPr>
-      </w:pPr>
-      <w:r>
-        <w:rPr>
-          <w:rFonts w:ascii="Times New Roman" w:hAnsi="Times New Roman" w:cs="Times New Roman"/>
-          <w:color w:val="000000"/>
-          <w:sz w:val="32"/>
-          <w:szCs w:val="32"/>
-          <w:lang w:val="en-IN"/>
-        </w:rPr>
+          <w:rFonts w:ascii="Cambria Math" w:hAnsi="Cambria Math" w:cs="Cambria Math"/>
+          <w:color w:val="000000"/>
+          <w:sz w:val="24"/>
+          <w:szCs w:val="24"/>
+          <w:lang w:val="en-IN"/>
+        </w:rPr>
+      </w:pPr>
+      <w:proofErr w:type="spellStart"/>
+      <w:r>
+        <w:rPr>
+          <w:rFonts w:ascii="Cambria Math" w:hAnsi="Cambria Math" w:cs="Cambria Math"/>
+          <w:color w:val="000000"/>
+          <w:sz w:val="24"/>
+          <w:szCs w:val="24"/>
+          <w:lang w:val="en-IN"/>
+        </w:rPr>
+        <w:t>SageMaker</w:t>
+      </w:r>
+      <w:proofErr w:type="spellEnd"/>
+      <w:r>
+        <w:rPr>
+          <w:rFonts w:ascii="Cambria Math" w:hAnsi="Cambria Math" w:cs="Cambria Math"/>
+          <w:color w:val="000000"/>
+          <w:sz w:val="24"/>
+          <w:szCs w:val="24"/>
+          <w:lang w:val="en-IN"/>
+        </w:rPr>
+        <w:t xml:space="preserve"> also provides Apache Spark library that integrates Spark with </w:t>
+      </w:r>
+      <w:proofErr w:type="spellStart"/>
+      <w:r>
+        <w:rPr>
+          <w:rFonts w:ascii="Cambria Math" w:hAnsi="Cambria Math" w:cs="Cambria Math"/>
+          <w:color w:val="000000"/>
+          <w:sz w:val="24"/>
+          <w:szCs w:val="24"/>
+          <w:lang w:val="en-IN"/>
+        </w:rPr>
+        <w:t>SageMaker</w:t>
+      </w:r>
+      <w:proofErr w:type="spellEnd"/>
+      <w:r>
+        <w:rPr>
+          <w:rFonts w:ascii="Cambria Math" w:hAnsi="Cambria Math" w:cs="Cambria Math"/>
+          <w:color w:val="000000"/>
+          <w:sz w:val="24"/>
+          <w:szCs w:val="24"/>
+          <w:lang w:val="en-IN"/>
+        </w:rPr>
+        <w:t xml:space="preserve">. We can use Apache Spark for </w:t>
+      </w:r>
+      <w:proofErr w:type="spellStart"/>
+      <w:r>
+        <w:rPr>
+          <w:rFonts w:ascii="Cambria Math" w:hAnsi="Cambria Math" w:cs="Cambria Math"/>
+          <w:color w:val="000000"/>
+          <w:sz w:val="24"/>
+          <w:szCs w:val="24"/>
+          <w:lang w:val="en-IN"/>
+        </w:rPr>
+        <w:t>preprocessing</w:t>
+      </w:r>
+      <w:proofErr w:type="spellEnd"/>
+      <w:r>
+        <w:rPr>
+          <w:rFonts w:ascii="Cambria Math" w:hAnsi="Cambria Math" w:cs="Cambria Math"/>
+          <w:color w:val="000000"/>
+          <w:sz w:val="24"/>
+          <w:szCs w:val="24"/>
+          <w:lang w:val="en-IN"/>
+        </w:rPr>
+        <w:t xml:space="preserve"> the data and then </w:t>
+      </w:r>
+      <w:proofErr w:type="spellStart"/>
+      <w:r>
+        <w:rPr>
+          <w:rFonts w:ascii="Cambria Math" w:hAnsi="Cambria Math" w:cs="Cambria Math"/>
+          <w:color w:val="000000"/>
+          <w:sz w:val="24"/>
+          <w:szCs w:val="24"/>
+          <w:lang w:val="en-IN"/>
+        </w:rPr>
+        <w:t>SageMaker</w:t>
+      </w:r>
+      <w:proofErr w:type="spellEnd"/>
+      <w:r>
+        <w:rPr>
+          <w:rFonts w:ascii="Cambria Math" w:hAnsi="Cambria Math" w:cs="Cambria Math"/>
+          <w:color w:val="000000"/>
+          <w:sz w:val="24"/>
+          <w:szCs w:val="24"/>
+          <w:lang w:val="en-IN"/>
+        </w:rPr>
+        <w:t xml:space="preserve"> for training the data using ML algori</w:t>
+      </w:r>
+      <w:r>
+        <w:rPr>
+          <w:rFonts w:ascii="Cambria Math" w:hAnsi="Cambria Math" w:cs="Cambria Math"/>
+          <w:color w:val="000000"/>
+          <w:sz w:val="24"/>
+          <w:szCs w:val="24"/>
+          <w:lang w:val="en-IN"/>
+        </w:rPr>
+        <w:t>thms</w:t>
+      </w:r>
+      <w:r>
+        <w:rPr>
+          <w:rFonts w:ascii="Cambria Math" w:hAnsi="Cambria Math" w:cs="Cambria Math"/>
+          <w:color w:val="000000"/>
+          <w:sz w:val="24"/>
+          <w:szCs w:val="24"/>
+          <w:lang w:val="en-IN"/>
+        </w:rPr>
+        <w:t>. There are predefined functions for the ML algorithms, one of which is “</w:t>
+      </w:r>
+      <w:proofErr w:type="spellStart"/>
+      <w:r>
+        <w:rPr>
+          <w:rFonts w:ascii="Cambria Math" w:hAnsi="Cambria Math" w:cs="Cambria Math"/>
+          <w:color w:val="000000"/>
+          <w:sz w:val="24"/>
+          <w:szCs w:val="24"/>
+          <w:lang w:val="en-IN"/>
+        </w:rPr>
+        <w:t>KMeansSageMakerEstimator</w:t>
+      </w:r>
+      <w:proofErr w:type="spellEnd"/>
+      <w:r>
+        <w:rPr>
+          <w:rFonts w:ascii="Cambria Math" w:hAnsi="Cambria Math" w:cs="Cambria Math"/>
+          <w:color w:val="000000"/>
+          <w:sz w:val="24"/>
+          <w:szCs w:val="24"/>
+          <w:lang w:val="en-IN"/>
+        </w:rPr>
+        <w:t>” for K means algorithm.</w:t>
+      </w:r>
+    </w:p>
+    <w:p>
+      <w:pPr>
+        <w:autoSpaceDE w:val="0"/>
+        <w:autoSpaceDN w:val="0"/>
+        <w:adjustRightInd w:val="0"/>
+        <w:spacing w:after="0" w:line="240" w:lineRule="auto"/>
+        <w:rPr>
+          <w:rFonts w:ascii="Cambria Math" w:hAnsi="Cambria Math" w:cs="Cambria Math"/>
+          <w:color w:val="000000"/>
+          <w:sz w:val="24"/>
+          <w:szCs w:val="24"/>
+          <w:lang w:val="en-IN"/>
+        </w:rPr>
+      </w:pPr>
+      <w:r>
+        <w:rPr>
+          <w:rFonts w:ascii="Cambria Math" w:hAnsi="Cambria Math" w:cs="Cambria Math"/>
+          <w:color w:val="000000"/>
+          <w:sz w:val="24"/>
+          <w:szCs w:val="24"/>
+          <w:lang w:val="en-IN"/>
+        </w:rPr>
+        <w:t xml:space="preserve">We can use AWS </w:t>
+      </w:r>
+      <w:proofErr w:type="spellStart"/>
+      <w:r>
+        <w:rPr>
+          <w:rFonts w:ascii="Cambria Math" w:hAnsi="Cambria Math" w:cs="Cambria Math"/>
+          <w:color w:val="000000"/>
+          <w:sz w:val="24"/>
+          <w:szCs w:val="24"/>
+          <w:lang w:val="en-IN"/>
+        </w:rPr>
+        <w:t>SageMaker</w:t>
+      </w:r>
+      <w:proofErr w:type="spellEnd"/>
+      <w:r>
+        <w:rPr>
+          <w:rFonts w:ascii="Cambria Math" w:hAnsi="Cambria Math" w:cs="Cambria Math"/>
+          <w:color w:val="000000"/>
+          <w:sz w:val="24"/>
+          <w:szCs w:val="24"/>
+          <w:lang w:val="en-IN"/>
+        </w:rPr>
+        <w:t xml:space="preserve"> built-in ground truth types for automatic data </w:t>
+      </w:r>
+      <w:proofErr w:type="spellStart"/>
+      <w:r>
+        <w:rPr>
+          <w:rFonts w:ascii="Cambria Math" w:hAnsi="Cambria Math" w:cs="Cambria Math"/>
+          <w:color w:val="000000"/>
+          <w:sz w:val="24"/>
+          <w:szCs w:val="24"/>
+          <w:lang w:val="en-IN"/>
+        </w:rPr>
+        <w:t>labeling</w:t>
+      </w:r>
+      <w:proofErr w:type="spellEnd"/>
+      <w:r>
+        <w:rPr>
+          <w:rFonts w:ascii="Cambria Math" w:hAnsi="Cambria Math" w:cs="Cambria Math"/>
+          <w:color w:val="000000"/>
+          <w:sz w:val="24"/>
+          <w:szCs w:val="24"/>
+          <w:lang w:val="en-IN"/>
+        </w:rPr>
+        <w:t xml:space="preserve"> which can help in increasing accuracy and create varied train data.</w:t>
+      </w:r>
+    </w:p>
+    <w:p>
+      <w:pPr>
+        <w:autoSpaceDE w:val="0"/>
+        <w:autoSpaceDN w:val="0"/>
+        <w:adjustRightInd w:val="0"/>
+        <w:spacing w:after="0" w:line="240" w:lineRule="auto"/>
+        <w:rPr>
+          <w:rFonts w:ascii="Cambria Math" w:hAnsi="Cambria Math" w:cs="Cambria Math"/>
+          <w:color w:val="000000"/>
+          <w:sz w:val="24"/>
+          <w:szCs w:val="24"/>
+          <w:lang w:val="en-IN"/>
+        </w:rPr>
+      </w:pPr>
+      <w:r>
+        <w:rPr>
+          <w:rFonts w:ascii="Cambria Math" w:hAnsi="Cambria Math" w:cs="Cambria Math"/>
+          <w:color w:val="000000"/>
+          <w:sz w:val="24"/>
+          <w:szCs w:val="24"/>
+          <w:lang w:val="en-IN"/>
+        </w:rPr>
+        <w:t xml:space="preserve">Last but not the least, we can create our custom algorithms on </w:t>
+      </w:r>
+      <w:proofErr w:type="spellStart"/>
+      <w:r>
+        <w:rPr>
+          <w:rFonts w:ascii="Cambria Math" w:hAnsi="Cambria Math" w:cs="Cambria Math"/>
+          <w:color w:val="000000"/>
+          <w:sz w:val="24"/>
+          <w:szCs w:val="24"/>
+          <w:lang w:val="en-IN"/>
+        </w:rPr>
+        <w:t>SageMaker</w:t>
+      </w:r>
+      <w:proofErr w:type="spellEnd"/>
+      <w:r>
+        <w:rPr>
+          <w:rFonts w:ascii="Cambria Math" w:hAnsi="Cambria Math" w:cs="Cambria Math"/>
+          <w:color w:val="000000"/>
+          <w:sz w:val="24"/>
+          <w:szCs w:val="24"/>
+          <w:lang w:val="en-IN"/>
+        </w:rPr>
+        <w:t xml:space="preserve">. </w:t>
+      </w:r>
+      <w:proofErr w:type="spellStart"/>
+      <w:r>
+        <w:rPr>
+          <w:rFonts w:ascii="Cambria Math" w:hAnsi="Cambria Math" w:cs="Cambria Math"/>
+          <w:color w:val="000000"/>
+          <w:sz w:val="24"/>
+          <w:szCs w:val="24"/>
+          <w:lang w:val="en-IN"/>
+        </w:rPr>
+        <w:t>SageMaker’s</w:t>
+      </w:r>
+      <w:proofErr w:type="spellEnd"/>
+      <w:r>
+        <w:rPr>
+          <w:rFonts w:ascii="Cambria Math" w:hAnsi="Cambria Math" w:cs="Cambria Math"/>
+          <w:color w:val="000000"/>
+          <w:sz w:val="24"/>
+          <w:szCs w:val="24"/>
+          <w:lang w:val="en-IN"/>
+        </w:rPr>
+        <w:t xml:space="preserve"> built-in algorithms use docker for each algorithm which makes building and deploying faster. Hence to create our custom algorithm, we can create our container which can contain scripts, libraries, dependencies, etc. Hence </w:t>
+      </w:r>
+      <w:proofErr w:type="spellStart"/>
+      <w:r>
+        <w:rPr>
+          <w:rFonts w:ascii="Cambria Math" w:hAnsi="Cambria Math" w:cs="Cambria Math"/>
+          <w:color w:val="000000"/>
+          <w:sz w:val="24"/>
+          <w:szCs w:val="24"/>
+          <w:lang w:val="en-IN"/>
+        </w:rPr>
+        <w:t>SageMaker</w:t>
+      </w:r>
+      <w:proofErr w:type="spellEnd"/>
+      <w:r>
+        <w:rPr>
+          <w:rFonts w:ascii="Cambria Math" w:hAnsi="Cambria Math" w:cs="Cambria Math"/>
+          <w:color w:val="000000"/>
+          <w:sz w:val="24"/>
+          <w:szCs w:val="24"/>
+          <w:lang w:val="en-IN"/>
+        </w:rPr>
+        <w:t xml:space="preserve"> provides flexibility to use any script or algorithm, which can be shipped faster due to </w:t>
+      </w:r>
+      <w:r>
+        <w:rPr>
+          <w:rFonts w:ascii="Cambria Math" w:hAnsi="Cambria Math" w:cs="Cambria Math"/>
+          <w:color w:val="000000"/>
+          <w:sz w:val="24"/>
+          <w:szCs w:val="24"/>
+          <w:lang w:val="en-IN"/>
+        </w:rPr>
+        <w:t>containerization</w:t>
+      </w:r>
+      <w:r>
+        <w:rPr>
+          <w:rFonts w:ascii="Cambria Math" w:hAnsi="Cambria Math" w:cs="Cambria Math"/>
+          <w:color w:val="000000"/>
+          <w:sz w:val="24"/>
+          <w:szCs w:val="24"/>
+          <w:lang w:val="en-IN"/>
+        </w:rPr>
+        <w:t>.</w:t>
+      </w:r>
+    </w:p>
+    <w:p>
+      <w:pPr>
+        <w:autoSpaceDE w:val="0"/>
+        <w:autoSpaceDN w:val="0"/>
+        <w:adjustRightInd w:val="0"/>
+        <w:spacing w:after="0" w:line="240" w:lineRule="auto"/>
+        <w:rPr>
+          <w:rFonts w:ascii="Cambria Math" w:hAnsi="Cambria Math" w:cs="Cambria Math"/>
+          <w:color w:val="000000"/>
+          <w:sz w:val="24"/>
+          <w:szCs w:val="24"/>
+          <w:lang w:val="en-IN"/>
+        </w:rPr>
+      </w:pPr>
+      <w:r>
+        <w:rPr>
+          <w:rFonts w:ascii="Cambria Math" w:hAnsi="Cambria Math" w:cs="Cambria Math"/>
+          <w:color w:val="000000"/>
+          <w:sz w:val="24"/>
+          <w:szCs w:val="24"/>
+          <w:lang w:val="en-IN"/>
+        </w:rPr>
+        <w:t xml:space="preserve">We can apply Machine Learning to many places to make predictions. For instance, in a tourism application, we can use AWS </w:t>
+      </w:r>
+      <w:proofErr w:type="spellStart"/>
+      <w:r>
+        <w:rPr>
+          <w:rFonts w:ascii="Cambria Math" w:hAnsi="Cambria Math" w:cs="Cambria Math"/>
+          <w:color w:val="000000"/>
+          <w:sz w:val="24"/>
+          <w:szCs w:val="24"/>
+          <w:lang w:val="en-IN"/>
+        </w:rPr>
+        <w:t>SageMaker</w:t>
+      </w:r>
+      <w:proofErr w:type="spellEnd"/>
+      <w:r>
+        <w:rPr>
+          <w:rFonts w:ascii="Cambria Math" w:hAnsi="Cambria Math" w:cs="Cambria Math"/>
+          <w:color w:val="000000"/>
+          <w:sz w:val="24"/>
+          <w:szCs w:val="24"/>
+          <w:lang w:val="en-IN"/>
+        </w:rPr>
+        <w:t xml:space="preserve"> to predict the places people would be interested to visit in the upcoming season by their profile. With past years' data which would contain information about which type of people usually visit what type of places in the season, we can predict the places a </w:t>
+      </w:r>
+      <w:r>
+        <w:rPr>
+          <w:rFonts w:ascii="Cambria Math" w:hAnsi="Cambria Math" w:cs="Cambria Math"/>
+          <w:color w:val="000000"/>
+          <w:sz w:val="24"/>
+          <w:szCs w:val="24"/>
+          <w:lang w:val="en-IN"/>
+        </w:rPr>
+        <w:t>person</w:t>
+      </w:r>
+      <w:r>
+        <w:rPr>
+          <w:rFonts w:ascii="Cambria Math" w:hAnsi="Cambria Math" w:cs="Cambria Math"/>
+          <w:color w:val="000000"/>
+          <w:sz w:val="24"/>
+          <w:szCs w:val="24"/>
+          <w:lang w:val="en-IN"/>
+        </w:rPr>
+        <w:t xml:space="preserve"> would be interested in. This can be achieved with decent accuracy by the simplest ML algorithm i.e. K-means algorithm.</w:t>
+      </w:r>
+    </w:p>
+    <w:p>
+      <w:pPr>
+        <w:autoSpaceDE w:val="0"/>
+        <w:autoSpaceDN w:val="0"/>
+        <w:adjustRightInd w:val="0"/>
+        <w:spacing w:after="0" w:line="240" w:lineRule="auto"/>
+        <w:rPr>
+          <w:rFonts w:ascii="Cambria Math" w:hAnsi="Cambria Math" w:cs="Cambria Math"/>
+          <w:color w:val="000000"/>
+          <w:sz w:val="24"/>
+          <w:szCs w:val="24"/>
+          <w:lang w:val="en-IN"/>
+        </w:rPr>
+      </w:pPr>
+    </w:p>
+    <w:p>
+      <w:pPr>
+        <w:autoSpaceDE w:val="0"/>
+        <w:autoSpaceDN w:val="0"/>
+        <w:adjustRightInd w:val="0"/>
+        <w:spacing w:after="0" w:line="240" w:lineRule="auto"/>
+        <w:jc w:val="center"/>
+        <w:rPr>
+          <w:rFonts w:ascii="Cambria Math" w:hAnsi="Cambria Math" w:cs="Cambria Math"/>
+          <w:color w:val="000000"/>
+          <w:sz w:val="28"/>
+          <w:szCs w:val="28"/>
+          <w:lang w:val="en-IN"/>
+        </w:rPr>
+      </w:pPr>
+      <w:r>
+        <w:rPr>
+          <w:rFonts w:ascii="Cambria Math" w:hAnsi="Cambria Math" w:cs="Cambria Math"/>
+          <w:color w:val="000000"/>
+          <w:sz w:val="28"/>
+          <w:szCs w:val="28"/>
+          <w:lang w:val="en-IN"/>
+        </w:rPr>
+        <w:t>AWS Comprehend</w:t>
+      </w:r>
+      <w:r>
+        <w:rPr>
+          <w:rFonts w:ascii="Cambria Math" w:hAnsi="Cambria Math" w:cs="Cambria Math"/>
+          <w:color w:val="000000"/>
+          <w:sz w:val="28"/>
+          <w:szCs w:val="28"/>
+          <w:lang w:val="en-IN"/>
+        </w:rPr>
+        <w:t xml:space="preserve"> [5]</w:t>
+      </w:r>
+    </w:p>
+    <w:p>
+      <w:pPr>
+        <w:autoSpaceDE w:val="0"/>
+        <w:autoSpaceDN w:val="0"/>
+        <w:adjustRightInd w:val="0"/>
+        <w:spacing w:after="0" w:line="240" w:lineRule="auto"/>
+        <w:rPr>
+          <w:rFonts w:ascii="Cambria Math" w:hAnsi="Cambria Math" w:cs="Cambria Math"/>
+          <w:color w:val="000000"/>
+          <w:sz w:val="24"/>
+          <w:szCs w:val="24"/>
+          <w:lang w:val="en-IN"/>
+        </w:rPr>
+      </w:pPr>
+      <w:r>
+        <w:rPr>
+          <w:rFonts w:ascii="Cambria Math" w:hAnsi="Cambria Math" w:cs="Cambria Math"/>
+          <w:color w:val="000000"/>
+          <w:sz w:val="24"/>
+          <w:szCs w:val="24"/>
+          <w:lang w:val="en-IN"/>
+        </w:rPr>
+        <w:t xml:space="preserve">AWS Comprehend is a service </w:t>
+      </w:r>
+      <w:r>
+        <w:rPr>
+          <w:rFonts w:ascii="Cambria Math" w:hAnsi="Cambria Math" w:cs="Cambria Math"/>
+          <w:color w:val="000000"/>
+          <w:sz w:val="24"/>
+          <w:szCs w:val="24"/>
+          <w:lang w:val="en-IN"/>
+        </w:rPr>
+        <w:t>that</w:t>
+      </w:r>
+      <w:r>
+        <w:rPr>
+          <w:rFonts w:ascii="Cambria Math" w:hAnsi="Cambria Math" w:cs="Cambria Math"/>
+          <w:color w:val="000000"/>
+          <w:sz w:val="24"/>
+          <w:szCs w:val="24"/>
+          <w:lang w:val="en-IN"/>
+        </w:rPr>
+        <w:t xml:space="preserve"> uses Natural Language Processing to fetch insights from the text or language. It gets insights by sentiments, entities, language, grammar, etc. </w:t>
+      </w:r>
+      <w:r>
+        <w:rPr>
+          <w:rFonts w:ascii="Cambria Math" w:hAnsi="Cambria Math" w:cs="Cambria Math"/>
+          <w:color w:val="000000"/>
+          <w:sz w:val="24"/>
+          <w:szCs w:val="24"/>
+          <w:lang w:val="en-IN"/>
+        </w:rPr>
+        <w:t>Comprehend can find entities from text such as named entities, places, locations, verbs, adjectives</w:t>
+      </w:r>
+      <w:r>
+        <w:rPr>
+          <w:rFonts w:ascii="Cambria Math" w:hAnsi="Cambria Math" w:cs="Cambria Math"/>
+          <w:color w:val="000000"/>
+          <w:sz w:val="24"/>
+          <w:szCs w:val="24"/>
+          <w:lang w:val="en-IN"/>
+        </w:rPr>
+        <w:t>,</w:t>
+      </w:r>
+      <w:r>
+        <w:rPr>
+          <w:rFonts w:ascii="Cambria Math" w:hAnsi="Cambria Math" w:cs="Cambria Math"/>
+          <w:color w:val="000000"/>
+          <w:sz w:val="24"/>
+          <w:szCs w:val="24"/>
+          <w:lang w:val="en-IN"/>
+        </w:rPr>
+        <w:t xml:space="preserve"> etc. </w:t>
+      </w:r>
+    </w:p>
+    <w:p>
+      <w:pPr>
+        <w:autoSpaceDE w:val="0"/>
+        <w:autoSpaceDN w:val="0"/>
+        <w:adjustRightInd w:val="0"/>
+        <w:spacing w:after="0" w:line="240" w:lineRule="auto"/>
+        <w:rPr>
+          <w:rFonts w:ascii="Cambria Math" w:hAnsi="Cambria Math" w:cs="Cambria Math"/>
+          <w:color w:val="000000"/>
+          <w:sz w:val="24"/>
+          <w:szCs w:val="24"/>
+          <w:lang w:val="en-IN"/>
+        </w:rPr>
+      </w:pPr>
+      <w:r>
+        <w:rPr>
+          <w:rFonts w:ascii="Cambria Math" w:hAnsi="Cambria Math" w:cs="Cambria Math"/>
+          <w:color w:val="000000"/>
+          <w:sz w:val="24"/>
+          <w:szCs w:val="24"/>
+          <w:lang w:val="en-IN"/>
+        </w:rPr>
+        <w:t xml:space="preserve">We can also count some phrases for a context. For example, in an article about </w:t>
+      </w:r>
+      <w:r>
+        <w:rPr>
+          <w:rFonts w:ascii="Cambria Math" w:hAnsi="Cambria Math" w:cs="Cambria Math"/>
+          <w:color w:val="000000"/>
+          <w:sz w:val="24"/>
+          <w:szCs w:val="24"/>
+          <w:lang w:val="en-IN"/>
+        </w:rPr>
+        <w:t xml:space="preserve">a </w:t>
+      </w:r>
+      <w:r>
+        <w:rPr>
+          <w:rFonts w:ascii="Cambria Math" w:hAnsi="Cambria Math" w:cs="Cambria Math"/>
+          <w:color w:val="000000"/>
+          <w:sz w:val="24"/>
+          <w:szCs w:val="24"/>
+          <w:lang w:val="en-IN"/>
+        </w:rPr>
+        <w:t>Cricket match, it can fetch the score, match name, venue</w:t>
+      </w:r>
+      <w:r>
+        <w:rPr>
+          <w:rFonts w:ascii="Cambria Math" w:hAnsi="Cambria Math" w:cs="Cambria Math"/>
+          <w:color w:val="000000"/>
+          <w:sz w:val="24"/>
+          <w:szCs w:val="24"/>
+          <w:lang w:val="en-IN"/>
+        </w:rPr>
+        <w:t>,</w:t>
+      </w:r>
+      <w:r>
+        <w:rPr>
+          <w:rFonts w:ascii="Cambria Math" w:hAnsi="Cambria Math" w:cs="Cambria Math"/>
+          <w:color w:val="000000"/>
+          <w:sz w:val="24"/>
+          <w:szCs w:val="24"/>
+          <w:lang w:val="en-IN"/>
+        </w:rPr>
+        <w:t xml:space="preserve"> etc. AWS Comprehend can work with 100 languages and can give </w:t>
+      </w:r>
+      <w:r>
+        <w:rPr>
+          <w:rFonts w:ascii="Cambria Math" w:hAnsi="Cambria Math" w:cs="Cambria Math"/>
+          <w:color w:val="000000"/>
+          <w:sz w:val="24"/>
+          <w:szCs w:val="24"/>
+          <w:lang w:val="en-IN"/>
+        </w:rPr>
+        <w:t xml:space="preserve">the </w:t>
+      </w:r>
+      <w:r>
+        <w:rPr>
+          <w:rFonts w:ascii="Cambria Math" w:hAnsi="Cambria Math" w:cs="Cambria Math"/>
+          <w:color w:val="000000"/>
+          <w:sz w:val="24"/>
+          <w:szCs w:val="24"/>
+          <w:lang w:val="en-IN"/>
+        </w:rPr>
+        <w:t>sentiment of the paragraph or a conversation in any of the supported language</w:t>
+      </w:r>
+      <w:r>
+        <w:rPr>
+          <w:rFonts w:ascii="Cambria Math" w:hAnsi="Cambria Math" w:cs="Cambria Math"/>
+          <w:color w:val="000000"/>
+          <w:sz w:val="24"/>
+          <w:szCs w:val="24"/>
+          <w:lang w:val="en-IN"/>
+        </w:rPr>
+        <w:t>s</w:t>
+      </w:r>
+      <w:r>
+        <w:rPr>
+          <w:rFonts w:ascii="Cambria Math" w:hAnsi="Cambria Math" w:cs="Cambria Math"/>
+          <w:color w:val="000000"/>
+          <w:sz w:val="24"/>
+          <w:szCs w:val="24"/>
+          <w:lang w:val="en-IN"/>
+        </w:rPr>
+        <w:t xml:space="preserve">. POS tagging is a very important part </w:t>
+      </w:r>
+      <w:r>
+        <w:rPr>
+          <w:rFonts w:ascii="Cambria Math" w:hAnsi="Cambria Math" w:cs="Cambria Math"/>
+          <w:color w:val="000000"/>
+          <w:sz w:val="24"/>
+          <w:szCs w:val="24"/>
+          <w:lang w:val="en-IN"/>
+        </w:rPr>
+        <w:t>of</w:t>
+      </w:r>
+      <w:r>
+        <w:rPr>
+          <w:rFonts w:ascii="Cambria Math" w:hAnsi="Cambria Math" w:cs="Cambria Math"/>
+          <w:color w:val="000000"/>
+          <w:sz w:val="24"/>
+          <w:szCs w:val="24"/>
+          <w:lang w:val="en-IN"/>
+        </w:rPr>
+        <w:t xml:space="preserve"> </w:t>
+      </w:r>
+      <w:r>
+        <w:rPr>
+          <w:rFonts w:ascii="Cambria Math" w:hAnsi="Cambria Math" w:cs="Cambria Math"/>
+          <w:color w:val="000000"/>
+          <w:sz w:val="24"/>
+          <w:szCs w:val="24"/>
+          <w:lang w:val="en-IN"/>
+        </w:rPr>
+        <w:t>NLP and</w:t>
+      </w:r>
+      <w:r>
+        <w:rPr>
+          <w:rFonts w:ascii="Cambria Math" w:hAnsi="Cambria Math" w:cs="Cambria Math"/>
+          <w:color w:val="000000"/>
+          <w:sz w:val="24"/>
+          <w:szCs w:val="24"/>
+          <w:lang w:val="en-IN"/>
+        </w:rPr>
+        <w:t xml:space="preserve"> Comprehend can be used to find POS of each word in the document. </w:t>
+      </w:r>
+    </w:p>
+    <w:p>
+      <w:pPr>
+        <w:autoSpaceDE w:val="0"/>
+        <w:autoSpaceDN w:val="0"/>
+        <w:adjustRightInd w:val="0"/>
+        <w:spacing w:after="0" w:line="240" w:lineRule="auto"/>
+        <w:rPr>
+          <w:rFonts w:ascii="Cambria Math" w:hAnsi="Cambria Math" w:cs="Cambria Math"/>
+          <w:color w:val="000000"/>
+          <w:sz w:val="24"/>
+          <w:szCs w:val="24"/>
+          <w:lang w:val="en-IN"/>
+        </w:rPr>
+      </w:pPr>
+      <w:r>
+        <w:rPr>
+          <w:rFonts w:ascii="Cambria Math" w:hAnsi="Cambria Math" w:cs="Cambria Math"/>
+          <w:color w:val="000000"/>
+          <w:sz w:val="24"/>
+          <w:szCs w:val="24"/>
+          <w:lang w:val="en-IN"/>
+        </w:rPr>
+        <w:t xml:space="preserve">There are many other things which Comprehend does, some of them are Custom classification, Custom entities, Topic </w:t>
+      </w:r>
+      <w:proofErr w:type="spellStart"/>
+      <w:r>
+        <w:rPr>
+          <w:rFonts w:ascii="Cambria Math" w:hAnsi="Cambria Math" w:cs="Cambria Math"/>
+          <w:color w:val="000000"/>
+          <w:sz w:val="24"/>
+          <w:szCs w:val="24"/>
+          <w:lang w:val="en-IN"/>
+        </w:rPr>
+        <w:t>modeling</w:t>
+      </w:r>
+      <w:proofErr w:type="spellEnd"/>
+      <w:r>
+        <w:rPr>
+          <w:rFonts w:ascii="Cambria Math" w:hAnsi="Cambria Math" w:cs="Cambria Math"/>
+          <w:color w:val="000000"/>
+          <w:sz w:val="24"/>
+          <w:szCs w:val="24"/>
+          <w:lang w:val="en-IN"/>
+        </w:rPr>
+        <w:t>, etc.</w:t>
+      </w:r>
+      <w:r>
+        <w:rPr>
+          <w:rFonts w:ascii="Cambria Math" w:hAnsi="Cambria Math" w:cs="Cambria Math"/>
+          <w:color w:val="000000"/>
+          <w:sz w:val="24"/>
+          <w:szCs w:val="24"/>
+          <w:lang w:val="en-IN"/>
+        </w:rPr>
+        <w:t xml:space="preserve"> For Custom classification, we can provide proper labels </w:t>
+      </w:r>
+      <w:r>
+        <w:rPr>
+          <w:rFonts w:ascii="Cambria Math" w:hAnsi="Cambria Math" w:cs="Cambria Math"/>
+          <w:color w:val="000000"/>
+          <w:sz w:val="24"/>
+          <w:szCs w:val="24"/>
+          <w:lang w:val="en-IN"/>
+        </w:rPr>
+        <w:t>that</w:t>
+      </w:r>
+      <w:r>
+        <w:rPr>
+          <w:rFonts w:ascii="Cambria Math" w:hAnsi="Cambria Math" w:cs="Cambria Math"/>
+          <w:color w:val="000000"/>
+          <w:sz w:val="24"/>
+          <w:szCs w:val="24"/>
+          <w:lang w:val="en-IN"/>
+        </w:rPr>
+        <w:t xml:space="preserve"> describe best for each document, and finally</w:t>
+      </w:r>
+      <w:r>
+        <w:rPr>
+          <w:rFonts w:ascii="Cambria Math" w:hAnsi="Cambria Math" w:cs="Cambria Math"/>
+          <w:color w:val="000000"/>
+          <w:sz w:val="24"/>
+          <w:szCs w:val="24"/>
+          <w:lang w:val="en-IN"/>
+        </w:rPr>
+        <w:t>,</w:t>
+      </w:r>
+      <w:r>
+        <w:rPr>
+          <w:rFonts w:ascii="Cambria Math" w:hAnsi="Cambria Math" w:cs="Cambria Math"/>
+          <w:color w:val="000000"/>
+          <w:sz w:val="24"/>
+          <w:szCs w:val="24"/>
+          <w:lang w:val="en-IN"/>
+        </w:rPr>
+        <w:t xml:space="preserve"> we can train our classifiers on those labels. AWS Comprehend and AWS </w:t>
+      </w:r>
+      <w:proofErr w:type="spellStart"/>
+      <w:r>
+        <w:rPr>
+          <w:rFonts w:ascii="Cambria Math" w:hAnsi="Cambria Math" w:cs="Cambria Math"/>
+          <w:color w:val="000000"/>
+          <w:sz w:val="24"/>
+          <w:szCs w:val="24"/>
+          <w:lang w:val="en-IN"/>
+        </w:rPr>
+        <w:t>SageMaker</w:t>
+      </w:r>
+      <w:proofErr w:type="spellEnd"/>
+      <w:r>
+        <w:rPr>
+          <w:rFonts w:ascii="Cambria Math" w:hAnsi="Cambria Math" w:cs="Cambria Math"/>
+          <w:color w:val="000000"/>
+          <w:sz w:val="24"/>
+          <w:szCs w:val="24"/>
+          <w:lang w:val="en-IN"/>
+        </w:rPr>
+        <w:t xml:space="preserve"> both can be used together for many ML tasks and are a great combination to achieve a better solution. For topic </w:t>
+      </w:r>
+      <w:proofErr w:type="spellStart"/>
+      <w:r>
+        <w:rPr>
+          <w:rFonts w:ascii="Cambria Math" w:hAnsi="Cambria Math" w:cs="Cambria Math"/>
+          <w:color w:val="000000"/>
+          <w:sz w:val="24"/>
+          <w:szCs w:val="24"/>
+          <w:lang w:val="en-IN"/>
+        </w:rPr>
+        <w:t>modeling</w:t>
+      </w:r>
+      <w:proofErr w:type="spellEnd"/>
+      <w:r>
+        <w:rPr>
+          <w:rFonts w:ascii="Cambria Math" w:hAnsi="Cambria Math" w:cs="Cambria Math"/>
+          <w:color w:val="000000"/>
+          <w:sz w:val="24"/>
+          <w:szCs w:val="24"/>
+          <w:lang w:val="en-IN"/>
+        </w:rPr>
+        <w:t xml:space="preserve">, AWS Comprehend can </w:t>
+      </w:r>
+      <w:proofErr w:type="spellStart"/>
+      <w:r>
+        <w:rPr>
+          <w:rFonts w:ascii="Cambria Math" w:hAnsi="Cambria Math" w:cs="Cambria Math"/>
+          <w:color w:val="000000"/>
+          <w:sz w:val="24"/>
+          <w:szCs w:val="24"/>
+          <w:lang w:val="en-IN"/>
+        </w:rPr>
+        <w:t>analy</w:t>
+      </w:r>
+      <w:r>
+        <w:rPr>
+          <w:rFonts w:ascii="Cambria Math" w:hAnsi="Cambria Math" w:cs="Cambria Math"/>
+          <w:color w:val="000000"/>
+          <w:sz w:val="24"/>
+          <w:szCs w:val="24"/>
+          <w:lang w:val="en-IN"/>
+        </w:rPr>
+        <w:t>z</w:t>
+      </w:r>
+      <w:r>
+        <w:rPr>
+          <w:rFonts w:ascii="Cambria Math" w:hAnsi="Cambria Math" w:cs="Cambria Math"/>
+          <w:color w:val="000000"/>
+          <w:sz w:val="24"/>
+          <w:szCs w:val="24"/>
+          <w:lang w:val="en-IN"/>
+        </w:rPr>
+        <w:t>e</w:t>
+      </w:r>
+      <w:proofErr w:type="spellEnd"/>
+      <w:r>
+        <w:rPr>
+          <w:rFonts w:ascii="Cambria Math" w:hAnsi="Cambria Math" w:cs="Cambria Math"/>
+          <w:color w:val="000000"/>
+          <w:sz w:val="24"/>
+          <w:szCs w:val="24"/>
+          <w:lang w:val="en-IN"/>
+        </w:rPr>
+        <w:t xml:space="preserve"> the corpus of text and organize it based on similar topics and entities found.</w:t>
+      </w:r>
+    </w:p>
+    <w:p>
+      <w:pPr>
+        <w:autoSpaceDE w:val="0"/>
+        <w:autoSpaceDN w:val="0"/>
+        <w:adjustRightInd w:val="0"/>
+        <w:spacing w:after="0" w:line="240" w:lineRule="auto"/>
+        <w:rPr>
+          <w:rFonts w:ascii="Cambria Math" w:hAnsi="Cambria Math" w:cs="Cambria Math"/>
+          <w:color w:val="000000"/>
+          <w:sz w:val="24"/>
+          <w:szCs w:val="24"/>
+          <w:lang w:val="en-IN"/>
+        </w:rPr>
+      </w:pPr>
+      <w:r>
+        <w:rPr>
+          <w:rFonts w:ascii="Cambria Math" w:hAnsi="Cambria Math" w:cs="Cambria Math"/>
+          <w:color w:val="000000"/>
+          <w:sz w:val="24"/>
+          <w:szCs w:val="24"/>
+          <w:lang w:val="en-IN"/>
+        </w:rPr>
+        <w:t xml:space="preserve">AWS </w:t>
+      </w:r>
+      <w:r>
+        <w:rPr>
+          <w:rFonts w:ascii="Cambria Math" w:hAnsi="Cambria Math" w:cs="Cambria Math"/>
+          <w:color w:val="000000"/>
+          <w:sz w:val="24"/>
+          <w:szCs w:val="24"/>
+          <w:lang w:val="en-IN"/>
+        </w:rPr>
+        <w:t xml:space="preserve">Comprehend can process the document in 3 ways based on the situation. When we </w:t>
+      </w:r>
+      <w:r>
+        <w:rPr>
+          <w:rFonts w:ascii="Cambria Math" w:hAnsi="Cambria Math" w:cs="Cambria Math"/>
+          <w:color w:val="000000"/>
+          <w:sz w:val="24"/>
+          <w:szCs w:val="24"/>
+          <w:lang w:val="en-IN"/>
+        </w:rPr>
+        <w:t>must</w:t>
+      </w:r>
+      <w:r>
+        <w:rPr>
+          <w:rFonts w:ascii="Cambria Math" w:hAnsi="Cambria Math" w:cs="Cambria Math"/>
+          <w:color w:val="000000"/>
+          <w:sz w:val="24"/>
+          <w:szCs w:val="24"/>
+          <w:lang w:val="en-IN"/>
+        </w:rPr>
+        <w:t xml:space="preserve"> </w:t>
+      </w:r>
+      <w:proofErr w:type="spellStart"/>
+      <w:r>
+        <w:rPr>
+          <w:rFonts w:ascii="Cambria Math" w:hAnsi="Cambria Math" w:cs="Cambria Math"/>
+          <w:color w:val="000000"/>
+          <w:sz w:val="24"/>
+          <w:szCs w:val="24"/>
+          <w:lang w:val="en-IN"/>
+        </w:rPr>
+        <w:t>analy</w:t>
+      </w:r>
+      <w:r>
+        <w:rPr>
+          <w:rFonts w:ascii="Cambria Math" w:hAnsi="Cambria Math" w:cs="Cambria Math"/>
+          <w:color w:val="000000"/>
+          <w:sz w:val="24"/>
+          <w:szCs w:val="24"/>
+          <w:lang w:val="en-IN"/>
+        </w:rPr>
+        <w:t>z</w:t>
+      </w:r>
+      <w:r>
+        <w:rPr>
+          <w:rFonts w:ascii="Cambria Math" w:hAnsi="Cambria Math" w:cs="Cambria Math"/>
+          <w:color w:val="000000"/>
+          <w:sz w:val="24"/>
+          <w:szCs w:val="24"/>
+          <w:lang w:val="en-IN"/>
+        </w:rPr>
+        <w:t>e</w:t>
+      </w:r>
+      <w:proofErr w:type="spellEnd"/>
+      <w:r>
+        <w:rPr>
+          <w:rFonts w:ascii="Cambria Math" w:hAnsi="Cambria Math" w:cs="Cambria Math"/>
+          <w:color w:val="000000"/>
+          <w:sz w:val="24"/>
+          <w:szCs w:val="24"/>
+          <w:lang w:val="en-IN"/>
+        </w:rPr>
+        <w:t xml:space="preserve"> large documents and </w:t>
+      </w:r>
+      <w:r>
+        <w:rPr>
+          <w:rFonts w:ascii="Cambria Math" w:hAnsi="Cambria Math" w:cs="Cambria Math"/>
+          <w:color w:val="000000"/>
+          <w:sz w:val="24"/>
+          <w:szCs w:val="24"/>
+          <w:lang w:val="en-IN"/>
+        </w:rPr>
+        <w:t>many</w:t>
+      </w:r>
+      <w:r>
+        <w:rPr>
+          <w:rFonts w:ascii="Cambria Math" w:hAnsi="Cambria Math" w:cs="Cambria Math"/>
+          <w:color w:val="000000"/>
+          <w:sz w:val="24"/>
+          <w:szCs w:val="24"/>
+          <w:lang w:val="en-IN"/>
+        </w:rPr>
+        <w:t xml:space="preserve"> documents, we can use asynchronous batch processing, where we store the documents in </w:t>
+      </w:r>
+      <w:r>
+        <w:rPr>
+          <w:rFonts w:ascii="Cambria Math" w:hAnsi="Cambria Math" w:cs="Cambria Math"/>
+          <w:color w:val="000000"/>
+          <w:sz w:val="24"/>
+          <w:szCs w:val="24"/>
+          <w:lang w:val="en-IN"/>
+        </w:rPr>
+        <w:t xml:space="preserve">an </w:t>
+      </w:r>
+      <w:r>
+        <w:rPr>
+          <w:rFonts w:ascii="Cambria Math" w:hAnsi="Cambria Math" w:cs="Cambria Math"/>
+          <w:color w:val="000000"/>
+          <w:sz w:val="24"/>
+          <w:szCs w:val="24"/>
+          <w:lang w:val="en-IN"/>
+        </w:rPr>
+        <w:t>S3 bucket and can start one or more job</w:t>
+      </w:r>
+      <w:r>
+        <w:rPr>
+          <w:rFonts w:ascii="Cambria Math" w:hAnsi="Cambria Math" w:cs="Cambria Math"/>
+          <w:color w:val="000000"/>
+          <w:sz w:val="24"/>
+          <w:szCs w:val="24"/>
+          <w:lang w:val="en-IN"/>
+        </w:rPr>
+        <w:t>s</w:t>
+      </w:r>
+      <w:r>
+        <w:rPr>
+          <w:rFonts w:ascii="Cambria Math" w:hAnsi="Cambria Math" w:cs="Cambria Math"/>
+          <w:color w:val="000000"/>
+          <w:sz w:val="24"/>
+          <w:szCs w:val="24"/>
+          <w:lang w:val="en-IN"/>
+        </w:rPr>
+        <w:t xml:space="preserve"> at the same time. When we want synchronous document processing, </w:t>
+      </w:r>
+      <w:r>
+        <w:rPr>
+          <w:rFonts w:ascii="Cambria Math" w:hAnsi="Cambria Math" w:cs="Cambria Math"/>
+          <w:color w:val="000000"/>
+          <w:sz w:val="24"/>
+          <w:szCs w:val="24"/>
+          <w:lang w:val="en-IN"/>
+        </w:rPr>
+        <w:t>AWS Comprehend</w:t>
+      </w:r>
+      <w:r>
+        <w:rPr>
+          <w:rFonts w:ascii="Cambria Math" w:hAnsi="Cambria Math" w:cs="Cambria Math"/>
+          <w:color w:val="000000"/>
+          <w:sz w:val="24"/>
+          <w:szCs w:val="24"/>
+          <w:lang w:val="en-IN"/>
+        </w:rPr>
+        <w:t xml:space="preserve"> can receive up</w:t>
+      </w:r>
+      <w:r>
+        <w:rPr>
+          <w:rFonts w:ascii="Cambria Math" w:hAnsi="Cambria Math" w:cs="Cambria Math"/>
+          <w:color w:val="000000"/>
+          <w:sz w:val="24"/>
+          <w:szCs w:val="24"/>
+          <w:lang w:val="en-IN"/>
+        </w:rPr>
+        <w:t xml:space="preserve"> </w:t>
+      </w:r>
+      <w:r>
+        <w:rPr>
+          <w:rFonts w:ascii="Cambria Math" w:hAnsi="Cambria Math" w:cs="Cambria Math"/>
+          <w:color w:val="000000"/>
+          <w:sz w:val="24"/>
+          <w:szCs w:val="24"/>
+          <w:lang w:val="en-IN"/>
+        </w:rPr>
+        <w:t xml:space="preserve">to 25 documents at the same time to </w:t>
+      </w:r>
+      <w:proofErr w:type="gramStart"/>
+      <w:r>
+        <w:rPr>
+          <w:rFonts w:ascii="Cambria Math" w:hAnsi="Cambria Math" w:cs="Cambria Math"/>
+          <w:color w:val="000000"/>
+          <w:sz w:val="24"/>
+          <w:szCs w:val="24"/>
+          <w:lang w:val="en-IN"/>
+        </w:rPr>
+        <w:t>process</w:t>
+      </w:r>
+      <w:r>
+        <w:rPr>
+          <w:rFonts w:ascii="Cambria Math" w:hAnsi="Cambria Math" w:cs="Cambria Math"/>
+          <w:color w:val="000000"/>
+          <w:sz w:val="24"/>
+          <w:szCs w:val="24"/>
+          <w:lang w:val="en-IN"/>
+        </w:rPr>
+        <w:t>,</w:t>
+      </w:r>
+      <w:r>
+        <w:rPr>
+          <w:rFonts w:ascii="Cambria Math" w:hAnsi="Cambria Math" w:cs="Cambria Math"/>
+          <w:color w:val="000000"/>
+          <w:sz w:val="24"/>
+          <w:szCs w:val="24"/>
+          <w:lang w:val="en-IN"/>
+        </w:rPr>
+        <w:t xml:space="preserve"> and</w:t>
+      </w:r>
+      <w:proofErr w:type="gramEnd"/>
+      <w:r>
+        <w:rPr>
+          <w:rFonts w:ascii="Cambria Math" w:hAnsi="Cambria Math" w:cs="Cambria Math"/>
+          <w:color w:val="000000"/>
+          <w:sz w:val="24"/>
+          <w:szCs w:val="24"/>
+          <w:lang w:val="en-IN"/>
+        </w:rPr>
+        <w:t xml:space="preserve"> Comprehend </w:t>
+      </w:r>
+      <w:r>
+        <w:rPr>
+          <w:rFonts w:ascii="Cambria Math" w:hAnsi="Cambria Math" w:cs="Cambria Math"/>
+          <w:color w:val="000000"/>
+          <w:sz w:val="24"/>
+          <w:szCs w:val="24"/>
+          <w:lang w:val="en-IN"/>
+        </w:rPr>
+        <w:t xml:space="preserve">provides a list of responses. </w:t>
+      </w:r>
+    </w:p>
+    <w:p>
+      <w:pPr>
+        <w:autoSpaceDE w:val="0"/>
+        <w:autoSpaceDN w:val="0"/>
+        <w:adjustRightInd w:val="0"/>
+        <w:spacing w:after="0" w:line="240" w:lineRule="auto"/>
+        <w:rPr>
+          <w:rFonts w:ascii="Cambria Math" w:hAnsi="Cambria Math" w:cs="Cambria Math"/>
+          <w:color w:val="000000"/>
+          <w:sz w:val="24"/>
+          <w:szCs w:val="24"/>
+          <w:lang w:val="en-IN"/>
+        </w:rPr>
+      </w:pPr>
+      <w:r>
+        <w:rPr>
+          <w:rFonts w:ascii="Cambria Math" w:hAnsi="Cambria Math" w:cs="Cambria Math"/>
+          <w:color w:val="000000"/>
+          <w:sz w:val="24"/>
+          <w:szCs w:val="24"/>
+          <w:lang w:val="en-IN"/>
+        </w:rPr>
+        <w:t xml:space="preserve">For a tourism application, we can </w:t>
+      </w:r>
+      <w:proofErr w:type="spellStart"/>
+      <w:r>
+        <w:rPr>
+          <w:rFonts w:ascii="Cambria Math" w:hAnsi="Cambria Math" w:cs="Cambria Math"/>
+          <w:color w:val="000000"/>
+          <w:sz w:val="24"/>
+          <w:szCs w:val="24"/>
+          <w:lang w:val="en-IN"/>
+        </w:rPr>
+        <w:t>analyze</w:t>
+      </w:r>
+      <w:proofErr w:type="spellEnd"/>
+      <w:r>
+        <w:rPr>
+          <w:rFonts w:ascii="Cambria Math" w:hAnsi="Cambria Math" w:cs="Cambria Math"/>
+          <w:color w:val="000000"/>
+          <w:sz w:val="24"/>
+          <w:szCs w:val="24"/>
+          <w:lang w:val="en-IN"/>
+        </w:rPr>
+        <w:t xml:space="preserve"> the reviews provided by the users of the application and get insights from thousands of people. We can find sentiments of the reviews and </w:t>
+      </w:r>
+      <w:proofErr w:type="spellStart"/>
+      <w:r>
+        <w:rPr>
+          <w:rFonts w:ascii="Cambria Math" w:hAnsi="Cambria Math" w:cs="Cambria Math"/>
+          <w:color w:val="000000"/>
+          <w:sz w:val="24"/>
+          <w:szCs w:val="24"/>
+          <w:lang w:val="en-IN"/>
+        </w:rPr>
+        <w:t>analyze</w:t>
+      </w:r>
+      <w:proofErr w:type="spellEnd"/>
+      <w:r>
+        <w:rPr>
+          <w:rFonts w:ascii="Cambria Math" w:hAnsi="Cambria Math" w:cs="Cambria Math"/>
+          <w:color w:val="000000"/>
+          <w:sz w:val="24"/>
+          <w:szCs w:val="24"/>
+          <w:lang w:val="en-IN"/>
+        </w:rPr>
+        <w:t xml:space="preserve"> for which place or tour, the reviews are good or bad and can improvise accordingly.</w:t>
+      </w:r>
+    </w:p>
+    <w:p>
+      <w:pPr>
+        <w:pStyle w:val="Heading1"/>
+        <w:rPr>
+          <w:color w:val="000000"/>
+          <w:lang w:val="en-IN"/>
+        </w:rPr>
+      </w:pPr>
+      <w:r>
+        <w:lastRenderedPageBreak/>
         <w:t xml:space="preserve">Part B. Build an event-driven serverless application using AWS </w:t>
       </w:r>
       <w:proofErr w:type="spellStart"/>
       <w:r>
-        <w:rPr>
-          <w:rFonts w:ascii="Times New Roman" w:hAnsi="Times New Roman" w:cs="Times New Roman"/>
-          <w:color w:val="000000"/>
-          <w:sz w:val="32"/>
-          <w:szCs w:val="32"/>
-          <w:lang w:val="en-IN"/>
-        </w:rPr>
         <w:t>SageMaker</w:t>
       </w:r>
       <w:proofErr w:type="spellEnd"/>
       <w:r>
-        <w:rPr>
-          <w:rFonts w:ascii="Times New Roman" w:hAnsi="Times New Roman" w:cs="Times New Roman"/>
-          <w:color w:val="000000"/>
-          <w:sz w:val="32"/>
-          <w:szCs w:val="32"/>
-          <w:lang w:val="en-IN"/>
-        </w:rPr>
-        <w:t xml:space="preserve">. </w:t>
-      </w:r>
-    </w:p>
-    <w:p>
-      <w:pPr>
-        <w:pStyle w:val="Default"/>
-        <w:rPr>
-          <w:rFonts w:ascii="Times New Roman" w:hAnsi="Times New Roman" w:cs="Times New Roman"/>
-          <w:sz w:val="32"/>
-          <w:szCs w:val="32"/>
-        </w:rPr>
-      </w:pPr>
-      <w:r>
-        <w:rPr>
-          <w:rFonts w:ascii="Times New Roman" w:hAnsi="Times New Roman" w:cs="Times New Roman"/>
-          <w:sz w:val="32"/>
-          <w:szCs w:val="32"/>
-        </w:rPr>
-        <w:t>In this part of the assignment, you need to use S3 bucket, and Lambda Functions.</w:t>
+        <w:t>.</w:t>
+      </w:r>
+      <w:r>
+        <w:rPr>
+          <w:color w:val="000000"/>
+          <w:lang w:val="en-IN"/>
+        </w:rPr>
+        <w:t xml:space="preserve"> </w:t>
+      </w:r>
+      <w:r>
+        <w:t xml:space="preserve">In this part of the assignment, you need to use </w:t>
+      </w:r>
+      <w:r>
+        <w:t xml:space="preserve">an </w:t>
+      </w:r>
+      <w:r>
+        <w:t>S3 bucket, and Lambda Functions.</w:t>
       </w:r>
     </w:p>
     <w:p>
@@ -473,7 +1828,6 @@
         <w:rPr>
           <w:noProof/>
         </w:rPr>
-        <w:lastRenderedPageBreak/>
         <w:drawing>
           <wp:inline distT="0" distB="0" distL="0" distR="0" wp14:anchorId="5E21C10F" wp14:editId="68BC3B6F">
             <wp:extent cx="5607635" cy="4582499"/>
@@ -699,7 +2053,27 @@
           <w:szCs w:val="28"/>
           <w:lang w:val="en-IN"/>
         </w:rPr>
-        <w:t xml:space="preserve">distance between the Current, and Next word. </w:t>
+        <w:t>distance between the Current, and Next word</w:t>
+      </w:r>
+      <w:r>
+        <w:rPr>
+          <w:rFonts w:ascii="Times New Roman" w:hAnsi="Times New Roman" w:cs="Times New Roman"/>
+          <w:color w:val="000000"/>
+          <w:sz w:val="28"/>
+          <w:szCs w:val="28"/>
+          <w:lang w:val="en-IN"/>
+        </w:rPr>
+        <w:t>s</w:t>
+      </w:r>
+      <w:r>
+        <w:rPr>
+          <w:rFonts w:ascii="Times New Roman" w:hAnsi="Times New Roman" w:cs="Times New Roman"/>
+          <w:color w:val="000000"/>
+          <w:sz w:val="28"/>
+          <w:szCs w:val="28"/>
+          <w:lang w:val="en-IN"/>
+        </w:rPr>
+        <w:t xml:space="preserve">. </w:t>
       </w:r>
     </w:p>
     <w:p>
@@ -731,7 +2105,6 @@
         <w:rPr>
           <w:noProof/>
         </w:rPr>
-        <w:lastRenderedPageBreak/>
         <w:drawing>
           <wp:inline distT="0" distB="0" distL="0" distR="0" wp14:anchorId="0FEB1BCA" wp14:editId="2B29EC46">
             <wp:extent cx="5843079" cy="3403482"/>
@@ -786,13 +2159,6 @@
       <w:pPr>
         <w:pStyle w:val="Caption"/>
         <w:jc w:val="center"/>
-        <w:rPr>
-          <w:rFonts w:ascii="Times New Roman" w:hAnsi="Times New Roman" w:cs="Times New Roman"/>
-          <w:color w:val="000000"/>
-          <w:sz w:val="24"/>
-          <w:szCs w:val="24"/>
-          <w:lang w:val="en-IN"/>
-        </w:rPr>
       </w:pPr>
       <w:r>
         <w:t xml:space="preserve">Figure </w:t>
@@ -825,6 +2191,109 @@
       <w:proofErr w:type="spellEnd"/>
       <w:r>
         <w:t xml:space="preserve"> program 1</w:t>
+      </w:r>
+      <w:r>
+        <w:t xml:space="preserve"> [2]</w:t>
+      </w:r>
+    </w:p>
+    <w:p>
+      <w:pPr>
+        <w:keepNext/>
+        <w:ind w:left="1134" w:hanging="142"/>
+      </w:pPr>
+      <w:r>
+        <w:tab/>
+      </w:r>
+      <w:r>
+        <w:rPr>
+          <w:noProof/>
+        </w:rPr>
+        <w:drawing>
+          <wp:inline distT="0" distB="0" distL="0" distR="0" wp14:anchorId="33FF2189" wp14:editId="4C57742D">
+            <wp:extent cx="4446335" cy="1709282"/>
+            <wp:effectExtent l="0" t="0" r="0" b="5715"/>
+            <wp:docPr id="22" name="Picture 22"/>
+            <wp:cNvGraphicFramePr>
+              <a:graphicFrameLocks xmlns:a="http://schemas.openxmlformats.org/drawingml/2006/main" noChangeAspect="1"/>
+            </wp:cNvGraphicFramePr>
+            <a:graphic xmlns:a="http://schemas.openxmlformats.org/drawingml/2006/main">
+              <a:graphicData uri="http://schemas.openxmlformats.org/drawingml/2006/picture">
+                <pic:pic xmlns:pic="http://schemas.openxmlformats.org/drawingml/2006/picture">
+                  <pic:nvPicPr>
+                    <pic:cNvPr id="0" name="Picture 45"/>
+                    <pic:cNvPicPr>
+                      <a:picLocks noChangeAspect="1" noChangeArrowheads="1"/>
+                    </pic:cNvPicPr>
+                  </pic:nvPicPr>
+                  <pic:blipFill>
+                    <a:blip r:embed="rId8">
+                      <a:extLst>
+                        <a:ext uri="{28A0092B-C50C-407E-A947-70E740481C1C}">
+                          <a14:useLocalDpi xmlns:a14="http://schemas.microsoft.com/office/drawing/2010/main" val="0"/>
+                        </a:ext>
+                      </a:extLst>
+                    </a:blip>
+                    <a:srcRect/>
+                    <a:stretch>
+                      <a:fillRect/>
+                    </a:stretch>
+                  </pic:blipFill>
+                  <pic:spPr bwMode="auto">
+                    <a:xfrm>
+                      <a:off x="0" y="0"/>
+                      <a:ext cx="4482896" cy="1723337"/>
+                    </a:xfrm>
+                    <a:prstGeom prst="rect">
+                      <a:avLst/>
+                    </a:prstGeom>
+                    <a:noFill/>
+                    <a:ln>
+                      <a:noFill/>
+                    </a:ln>
+                  </pic:spPr>
+                </pic:pic>
+              </a:graphicData>
+            </a:graphic>
+          </wp:inline>
+        </w:drawing>
+      </w:r>
+    </w:p>
+    <w:p>
+      <w:pPr>
+        <w:pStyle w:val="Caption"/>
+        <w:jc w:val="center"/>
+      </w:pPr>
+      <w:r>
+        <w:t xml:space="preserve">Figure </w:t>
+      </w:r>
+      <w:r>
+        <w:fldChar w:fldCharType="begin"/>
+      </w:r>
+      <w:r>
+        <w:instrText xml:space="preserve"> SEQ Figure \* alphabetic </w:instrText>
+      </w:r>
+      <w:r>
+        <w:fldChar w:fldCharType="separate"/>
+      </w:r>
+      <w:r>
+        <w:rPr>
+          <w:noProof/>
+        </w:rPr>
+        <w:t>d</w:t>
+      </w:r>
+      <w:r>
+        <w:fldChar w:fldCharType="end"/>
+      </w:r>
+      <w:r>
+        <w:t xml:space="preserve"> </w:t>
+      </w:r>
+      <w:proofErr w:type="spellStart"/>
+      <w:r>
+        <w:t>generateVector</w:t>
+      </w:r>
+      <w:proofErr w:type="spellEnd"/>
+      <w:r>
+        <w:t xml:space="preserve"> program 2 [2]</w:t>
       </w:r>
     </w:p>
     <w:p>
@@ -911,6 +2380,16 @@
           <w:lang w:val="en-IN"/>
         </w:rPr>
         <w:t xml:space="preserve"> distance of words will be appended to testVector.csv</w:t>
+      </w:r>
+      <w:r>
+        <w:rPr>
+          <w:rFonts w:ascii="Times New Roman" w:hAnsi="Times New Roman" w:cs="Times New Roman"/>
+          <w:color w:val="000000"/>
+          <w:sz w:val="24"/>
+          <w:szCs w:val="24"/>
+          <w:lang w:val="en-IN"/>
+        </w:rPr>
+        <w:t xml:space="preserve"> [2].</w:t>
       </w:r>
     </w:p>
     <w:p>
@@ -984,6 +2463,7 @@
         <w:rPr>
           <w:noProof/>
         </w:rPr>
+        <w:lastRenderedPageBreak/>
         <w:drawing>
           <wp:inline distT="0" distB="0" distL="0" distR="0" wp14:anchorId="399EC580" wp14:editId="5A8F1834">
             <wp:extent cx="5879805" cy="2970706"/>
@@ -1002,7 +2482,7 @@
                     </pic:cNvPicPr>
                   </pic:nvPicPr>
                   <pic:blipFill>
-                    <a:blip r:embed="rId8">
+                    <a:blip r:embed="rId9">
                       <a:extLst>
                         <a:ext uri="{28A0092B-C50C-407E-A947-70E740481C1C}">
                           <a14:useLocalDpi xmlns:a14="http://schemas.microsoft.com/office/drawing/2010/main" val="0"/>
@@ -1062,7 +2542,7 @@
         <w:rPr>
           <w:noProof/>
         </w:rPr>
-        <w:t>d</w:t>
+        <w:t>e</w:t>
       </w:r>
       <w:r>
         <w:fldChar w:fldCharType="end"/>
@@ -1168,7 +2648,7 @@
                     </pic:cNvPicPr>
                   </pic:nvPicPr>
                   <pic:blipFill>
-                    <a:blip r:embed="rId9">
+                    <a:blip r:embed="rId10">
                       <a:extLst>
                         <a:ext uri="{28A0092B-C50C-407E-A947-70E740481C1C}">
                           <a14:useLocalDpi xmlns:a14="http://schemas.microsoft.com/office/drawing/2010/main" val="0"/>
@@ -1228,7 +2708,7 @@
         <w:rPr>
           <w:noProof/>
         </w:rPr>
-        <w:t>e</w:t>
+        <w:t>f</w:t>
       </w:r>
       <w:r>
         <w:fldChar w:fldCharType="end"/>
@@ -1498,7 +2978,7 @@
                     </pic:cNvPicPr>
                   </pic:nvPicPr>
                   <pic:blipFill>
-                    <a:blip r:embed="rId10">
+                    <a:blip r:embed="rId11">
                       <a:extLst>
                         <a:ext uri="{28A0092B-C50C-407E-A947-70E740481C1C}">
                           <a14:useLocalDpi xmlns:a14="http://schemas.microsoft.com/office/drawing/2010/main" val="0"/>
@@ -1558,7 +3038,7 @@
         <w:rPr>
           <w:noProof/>
         </w:rPr>
-        <w:t>f</w:t>
+        <w:t>g</w:t>
       </w:r>
       <w:r>
         <w:fldChar w:fldCharType="end"/>
@@ -1686,7 +3166,6 @@
           <w:szCs w:val="24"/>
           <w:lang w:val="en-IN"/>
         </w:rPr>
-        <w:lastRenderedPageBreak/>
         <w:t xml:space="preserve"> </w:t>
       </w:r>
       <w:r>
@@ -1711,7 +3190,7 @@
                     </pic:cNvPicPr>
                   </pic:nvPicPr>
                   <pic:blipFill>
-                    <a:blip r:embed="rId11">
+                    <a:blip r:embed="rId12">
                       <a:extLst>
                         <a:ext uri="{28A0092B-C50C-407E-A947-70E740481C1C}">
                           <a14:useLocalDpi xmlns:a14="http://schemas.microsoft.com/office/drawing/2010/main" val="0"/>
@@ -1770,7 +3249,7 @@
         <w:rPr>
           <w:noProof/>
         </w:rPr>
-        <w:t>g</w:t>
+        <w:t>h</w:t>
       </w:r>
       <w:r>
         <w:fldChar w:fldCharType="end"/>
@@ -1818,7 +3297,17 @@
           <w:szCs w:val="24"/>
           <w:lang w:val="en-IN"/>
         </w:rPr>
-        <w:t xml:space="preserve">Above figure shows the </w:t>
+        <w:t>The a</w:t>
+      </w:r>
+      <w:r>
+        <w:rPr>
+          <w:rFonts w:ascii="Times New Roman" w:hAnsi="Times New Roman" w:cs="Times New Roman"/>
+          <w:color w:val="000000"/>
+          <w:sz w:val="24"/>
+          <w:szCs w:val="24"/>
+          <w:lang w:val="en-IN"/>
+        </w:rPr>
+        <w:t xml:space="preserve">bove figure shows the </w:t>
       </w:r>
       <w:r>
         <w:rPr>
@@ -1937,7 +3426,53 @@
           <w:highlight w:val="yellow"/>
           <w:lang w:val="en-IN"/>
         </w:rPr>
-        <w:t>Note: As the AWS educate account does not provide permission to complete further task which requires AWS Comprehend, hence no further work could be done.</w:t>
+        <w:t xml:space="preserve">Note: As the AWS educate account does not provide permission to complete </w:t>
+      </w:r>
+      <w:r>
+        <w:rPr>
+          <w:rFonts w:ascii="Times New Roman" w:hAnsi="Times New Roman" w:cs="Times New Roman"/>
+          <w:color w:val="000000"/>
+          <w:sz w:val="24"/>
+          <w:szCs w:val="24"/>
+          <w:highlight w:val="yellow"/>
+          <w:lang w:val="en-IN"/>
+        </w:rPr>
+        <w:t xml:space="preserve">a </w:t>
+      </w:r>
+      <w:r>
+        <w:rPr>
+          <w:rFonts w:ascii="Times New Roman" w:hAnsi="Times New Roman" w:cs="Times New Roman"/>
+          <w:color w:val="000000"/>
+          <w:sz w:val="24"/>
+          <w:szCs w:val="24"/>
+          <w:highlight w:val="yellow"/>
+          <w:lang w:val="en-IN"/>
+        </w:rPr>
+        <w:t xml:space="preserve">further task which requires AWS </w:t>
+      </w:r>
+      <w:proofErr w:type="spellStart"/>
+      <w:r>
+        <w:rPr>
+          <w:rFonts w:ascii="Times New Roman" w:hAnsi="Times New Roman" w:cs="Times New Roman"/>
+          <w:color w:val="000000"/>
+          <w:sz w:val="24"/>
+          <w:szCs w:val="24"/>
+          <w:highlight w:val="yellow"/>
+          <w:lang w:val="en-IN"/>
+        </w:rPr>
+        <w:t>SageMaker</w:t>
+      </w:r>
+      <w:proofErr w:type="spellEnd"/>
+      <w:r>
+        <w:rPr>
+          <w:rFonts w:ascii="Times New Roman" w:hAnsi="Times New Roman" w:cs="Times New Roman"/>
+          <w:color w:val="000000"/>
+          <w:sz w:val="24"/>
+          <w:szCs w:val="24"/>
+          <w:highlight w:val="yellow"/>
+          <w:lang w:val="en-IN"/>
+        </w:rPr>
+        <w:t>, hence no further work could be done.</w:t>
       </w:r>
     </w:p>
     <w:p>
@@ -1962,24 +3497,113 @@
           <w:rFonts w:ascii="Times New Roman" w:hAnsi="Times New Roman" w:cs="Times New Roman"/>
           <w:sz w:val="28"/>
           <w:szCs w:val="28"/>
+        </w:rPr>
+      </w:pPr>
+      <w:r>
+        <w:rPr>
+          <w:rFonts w:ascii="Times New Roman" w:hAnsi="Times New Roman" w:cs="Times New Roman"/>
+          <w:sz w:val="28"/>
+          <w:szCs w:val="28"/>
+        </w:rPr>
+        <w:tab/>
+      </w:r>
+    </w:p>
+    <w:p>
+      <w:pPr>
+        <w:rPr>
+          <w:rFonts w:ascii="Times New Roman" w:hAnsi="Times New Roman" w:cs="Times New Roman"/>
+          <w:sz w:val="28"/>
+          <w:szCs w:val="28"/>
+        </w:rPr>
+      </w:pPr>
+    </w:p>
+    <w:p>
+      <w:pPr>
+        <w:rPr>
+          <w:rFonts w:ascii="Times New Roman" w:hAnsi="Times New Roman" w:cs="Times New Roman"/>
+          <w:sz w:val="28"/>
+          <w:szCs w:val="28"/>
           <w:u w:val="single"/>
         </w:rPr>
       </w:pPr>
-      <w:r>
-        <w:rPr>
-          <w:rFonts w:ascii="Times New Roman" w:hAnsi="Times New Roman" w:cs="Times New Roman"/>
-          <w:sz w:val="28"/>
-          <w:szCs w:val="28"/>
-        </w:rPr>
-        <w:tab/>
-      </w:r>
-      <w:r>
+    </w:p>
+    <w:p>
+      <w:pPr>
         <w:rPr>
           <w:rFonts w:ascii="Times New Roman" w:hAnsi="Times New Roman" w:cs="Times New Roman"/>
           <w:sz w:val="28"/>
           <w:szCs w:val="28"/>
           <w:u w:val="single"/>
         </w:rPr>
+      </w:pPr>
+    </w:p>
+    <w:p>
+      <w:pPr>
+        <w:rPr>
+          <w:rFonts w:ascii="Times New Roman" w:hAnsi="Times New Roman" w:cs="Times New Roman"/>
+          <w:sz w:val="28"/>
+          <w:szCs w:val="28"/>
+          <w:u w:val="single"/>
+        </w:rPr>
+      </w:pPr>
+    </w:p>
+    <w:p>
+      <w:pPr>
+        <w:rPr>
+          <w:rFonts w:ascii="Times New Roman" w:hAnsi="Times New Roman" w:cs="Times New Roman"/>
+          <w:sz w:val="28"/>
+          <w:szCs w:val="28"/>
+          <w:u w:val="single"/>
+        </w:rPr>
+      </w:pPr>
+    </w:p>
+    <w:p>
+      <w:pPr>
+        <w:rPr>
+          <w:rFonts w:ascii="Times New Roman" w:hAnsi="Times New Roman" w:cs="Times New Roman"/>
+          <w:sz w:val="28"/>
+          <w:szCs w:val="28"/>
+          <w:u w:val="single"/>
+        </w:rPr>
+      </w:pPr>
+    </w:p>
+    <w:p>
+      <w:pPr>
+        <w:rPr>
+          <w:rFonts w:ascii="Times New Roman" w:hAnsi="Times New Roman" w:cs="Times New Roman"/>
+          <w:sz w:val="28"/>
+          <w:szCs w:val="28"/>
+          <w:u w:val="single"/>
+        </w:rPr>
+      </w:pPr>
+    </w:p>
+    <w:p>
+      <w:pPr>
+        <w:rPr>
+          <w:rFonts w:ascii="Times New Roman" w:hAnsi="Times New Roman" w:cs="Times New Roman"/>
+          <w:sz w:val="28"/>
+          <w:szCs w:val="28"/>
+          <w:u w:val="single"/>
+        </w:rPr>
+      </w:pPr>
+    </w:p>
+    <w:p>
+      <w:pPr>
+        <w:ind w:firstLine="720"/>
+        <w:rPr>
+          <w:rFonts w:ascii="Times New Roman" w:hAnsi="Times New Roman" w:cs="Times New Roman"/>
+          <w:sz w:val="28"/>
+          <w:szCs w:val="28"/>
+        </w:rPr>
+      </w:pPr>
+      <w:r>
+        <w:rPr>
+          <w:rFonts w:ascii="Times New Roman" w:hAnsi="Times New Roman" w:cs="Times New Roman"/>
+          <w:sz w:val="28"/>
+          <w:szCs w:val="28"/>
+          <w:u w:val="single"/>
+        </w:rPr>
+        <w:lastRenderedPageBreak/>
         <w:t>Testing</w:t>
       </w:r>
       <w:r>
@@ -2009,7 +3633,7 @@
           <w:szCs w:val="28"/>
           <w:u w:val="single"/>
         </w:rPr>
-        <w:t xml:space="preserve"> lambda </w:t>
+        <w:t xml:space="preserve"> lambda function</w:t>
       </w:r>
       <w:r>
         <w:rPr>
@@ -2018,16 +3642,12 @@
           <w:szCs w:val="28"/>
           <w:u w:val="single"/>
         </w:rPr>
-        <w:t>function</w:t>
-      </w:r>
-    </w:p>
-    <w:p>
-      <w:pPr>
-        <w:rPr>
-          <w:rFonts w:ascii="Times New Roman" w:hAnsi="Times New Roman" w:cs="Times New Roman"/>
-          <w:sz w:val="28"/>
-          <w:szCs w:val="28"/>
-        </w:rPr>
+        <w:t xml:space="preserve"> [3]</w:t>
+      </w:r>
+    </w:p>
+    <w:p>
+      <w:pPr>
+        <w:keepNext/>
       </w:pPr>
       <w:r>
         <w:rPr>
@@ -2059,7 +3679,7 @@
                     </pic:cNvPicPr>
                   </pic:nvPicPr>
                   <pic:blipFill>
-                    <a:blip r:embed="rId12">
+                    <a:blip r:embed="rId13">
                       <a:extLst>
                         <a:ext uri="{28A0092B-C50C-407E-A947-70E740481C1C}">
                           <a14:useLocalDpi xmlns:a14="http://schemas.microsoft.com/office/drawing/2010/main" val="0"/>
@@ -2093,18 +3713,56 @@
     </w:p>
     <w:p>
       <w:pPr>
+        <w:pStyle w:val="Caption"/>
+        <w:jc w:val="center"/>
+        <w:rPr>
+          <w:rFonts w:ascii="Times New Roman" w:hAnsi="Times New Roman" w:cs="Times New Roman"/>
+          <w:sz w:val="28"/>
+          <w:szCs w:val="28"/>
+        </w:rPr>
+      </w:pPr>
+      <w:r>
+        <w:t xml:space="preserve">Figure </w:t>
+      </w:r>
+      <w:r>
+        <w:fldChar w:fldCharType="begin"/>
+      </w:r>
+      <w:r>
+        <w:instrText xml:space="preserve"> SEQ Figure \* alphabetic </w:instrText>
+      </w:r>
+      <w:r>
+        <w:fldChar w:fldCharType="separate"/>
+      </w:r>
+      <w:r>
+        <w:rPr>
+          <w:noProof/>
+        </w:rPr>
+        <w:t>i</w:t>
+      </w:r>
+      <w:r>
+        <w:fldChar w:fldCharType="end"/>
+      </w:r>
+      <w:r>
+        <w:t xml:space="preserve"> testing 1 for </w:t>
+      </w:r>
+      <w:proofErr w:type="spellStart"/>
+      <w:r>
+        <w:t>generateVector</w:t>
+      </w:r>
+      <w:proofErr w:type="spellEnd"/>
+      <w:r>
+        <w:t xml:space="preserve"> [3]</w:t>
+      </w:r>
+    </w:p>
+    <w:p>
+      <w:pPr>
+        <w:keepNext/>
         <w:ind w:firstLine="720"/>
-        <w:rPr>
-          <w:rFonts w:ascii="Times New Roman" w:hAnsi="Times New Roman" w:cs="Times New Roman"/>
-          <w:sz w:val="28"/>
-          <w:szCs w:val="28"/>
-        </w:rPr>
       </w:pPr>
       <w:r>
         <w:rPr>
           <w:noProof/>
         </w:rPr>
-        <w:lastRenderedPageBreak/>
         <w:drawing>
           <wp:inline distT="0" distB="0" distL="0" distR="0" wp14:anchorId="33528478" wp14:editId="19222A81">
             <wp:extent cx="6124575" cy="4052107"/>
@@ -2123,7 +3781,7 @@
                     </pic:cNvPicPr>
                   </pic:nvPicPr>
                   <pic:blipFill>
-                    <a:blip r:embed="rId13">
+                    <a:blip r:embed="rId14">
                       <a:extLst>
                         <a:ext uri="{28A0092B-C50C-407E-A947-70E740481C1C}">
                           <a14:useLocalDpi xmlns:a14="http://schemas.microsoft.com/office/drawing/2010/main" val="0"/>
@@ -2157,6 +3815,49 @@
     </w:p>
     <w:p>
       <w:pPr>
+        <w:pStyle w:val="Caption"/>
+        <w:jc w:val="center"/>
+        <w:rPr>
+          <w:rFonts w:ascii="Times New Roman" w:hAnsi="Times New Roman" w:cs="Times New Roman"/>
+          <w:sz w:val="28"/>
+          <w:szCs w:val="28"/>
+        </w:rPr>
+      </w:pPr>
+      <w:r>
+        <w:t xml:space="preserve">Figure </w:t>
+      </w:r>
+      <w:r>
+        <w:fldChar w:fldCharType="begin"/>
+      </w:r>
+      <w:r>
+        <w:instrText xml:space="preserve"> SEQ Figure \* alphabetic </w:instrText>
+      </w:r>
+      <w:r>
+        <w:fldChar w:fldCharType="separate"/>
+      </w:r>
+      <w:r>
+        <w:rPr>
+          <w:noProof/>
+        </w:rPr>
+        <w:t>j</w:t>
+      </w:r>
+      <w:r>
+        <w:fldChar w:fldCharType="end"/>
+      </w:r>
+      <w:r>
+        <w:t xml:space="preserve"> testing 2 for </w:t>
+      </w:r>
+      <w:proofErr w:type="spellStart"/>
+      <w:r>
+        <w:t>generateVector</w:t>
+      </w:r>
+      <w:proofErr w:type="spellEnd"/>
+      <w:r>
+        <w:t xml:space="preserve"> [3]</w:t>
+      </w:r>
+    </w:p>
+    <w:p>
+      <w:pPr>
         <w:autoSpaceDE w:val="0"/>
         <w:autoSpaceDN w:val="0"/>
         <w:adjustRightInd w:val="0"/>
@@ -2189,23 +3890,21 @@
     </w:p>
     <w:p>
       <w:pPr>
-        <w:pStyle w:val="Default"/>
-        <w:numPr>
-          <w:ilvl w:val="0"/>
-          <w:numId w:val="1"/>
-        </w:numPr>
-        <w:rPr>
-          <w:rFonts w:ascii="Times New Roman" w:hAnsi="Times New Roman" w:cs="Times New Roman"/>
-          <w:sz w:val="32"/>
-          <w:szCs w:val="32"/>
-        </w:rPr>
-      </w:pPr>
-      <w:r>
-        <w:rPr>
-          <w:rFonts w:ascii="Times New Roman" w:hAnsi="Times New Roman" w:cs="Times New Roman"/>
-          <w:sz w:val="32"/>
-          <w:szCs w:val="32"/>
-        </w:rPr>
+        <w:pStyle w:val="Heading1"/>
+      </w:pPr>
+    </w:p>
+    <w:p>
+      <w:pPr>
+        <w:pStyle w:val="Heading1"/>
+      </w:pPr>
+    </w:p>
+    <w:p/>
+    <w:p/>
+    <w:p>
+      <w:pPr>
+        <w:pStyle w:val="Heading1"/>
+      </w:pPr>
+      <w:r>
         <w:t xml:space="preserve">Part C. Build an event-driven serverless application using AWS Comprehend. </w:t>
       </w:r>
     </w:p>
@@ -2282,7 +3981,7 @@
                     </pic:cNvPicPr>
                   </pic:nvPicPr>
                   <pic:blipFill>
-                    <a:blip r:embed="rId14">
+                    <a:blip r:embed="rId15">
                       <a:extLst>
                         <a:ext uri="{28A0092B-C50C-407E-A947-70E740481C1C}">
                           <a14:useLocalDpi xmlns:a14="http://schemas.microsoft.com/office/drawing/2010/main" val="0"/>
@@ -2340,7 +4039,7 @@
         <w:rPr>
           <w:noProof/>
         </w:rPr>
-        <w:t>h</w:t>
+        <w:t>k</w:t>
       </w:r>
       <w:r>
         <w:fldChar w:fldCharType="end"/>
@@ -2374,7 +4073,15 @@
           <w:sz w:val="24"/>
           <w:szCs w:val="24"/>
         </w:rPr>
-        <w:t>Above figure shows the tweets file uploaded to the bucket named “twitter-data-b00845449”.</w:t>
+        <w:t>The a</w:t>
+      </w:r>
+      <w:r>
+        <w:rPr>
+          <w:rFonts w:ascii="Times New Roman" w:hAnsi="Times New Roman" w:cs="Times New Roman"/>
+          <w:sz w:val="24"/>
+          <w:szCs w:val="24"/>
+        </w:rPr>
+        <w:t>bove figure shows the tweets file uploaded to the bucket named “twitter-data-b00845449”.</w:t>
       </w:r>
     </w:p>
     <w:p>
@@ -2396,7 +4103,6 @@
         <w:rPr>
           <w:noProof/>
         </w:rPr>
-        <w:lastRenderedPageBreak/>
         <w:drawing>
           <wp:inline distT="0" distB="0" distL="0" distR="0" wp14:anchorId="4F98EEDD" wp14:editId="2B6C57A5">
             <wp:extent cx="6162140" cy="3413154"/>
@@ -2415,7 +4121,7 @@
                     </pic:cNvPicPr>
                   </pic:nvPicPr>
                   <pic:blipFill>
-                    <a:blip r:embed="rId15">
+                    <a:blip r:embed="rId16">
                       <a:extLst>
                         <a:ext uri="{28A0092B-C50C-407E-A947-70E740481C1C}">
                           <a14:useLocalDpi xmlns:a14="http://schemas.microsoft.com/office/drawing/2010/main" val="0"/>
@@ -2473,13 +4179,19 @@
         <w:rPr>
           <w:noProof/>
         </w:rPr>
-        <w:t>i</w:t>
+        <w:t>l</w:t>
       </w:r>
       <w:r>
         <w:fldChar w:fldCharType="end"/>
       </w:r>
       <w:r>
-        <w:t xml:space="preserve"> uploading tweets to bucket</w:t>
+        <w:t xml:space="preserve"> uploading tweets to </w:t>
+      </w:r>
+      <w:r>
+        <w:t xml:space="preserve">the </w:t>
+      </w:r>
+      <w:r>
+        <w:t>bucket</w:t>
       </w:r>
     </w:p>
     <w:p>
@@ -2509,6 +4221,36 @@
         </w:rPr>
         <w:t>Above is the snapshot of the script which is used to upload the file to the bucket.</w:t>
       </w:r>
+    </w:p>
+    <w:p>
+      <w:pPr>
+        <w:pStyle w:val="ListParagraph"/>
+        <w:rPr>
+          <w:rFonts w:ascii="Times New Roman" w:hAnsi="Times New Roman" w:cs="Times New Roman"/>
+          <w:sz w:val="24"/>
+          <w:szCs w:val="24"/>
+        </w:rPr>
+      </w:pPr>
+    </w:p>
+    <w:p>
+      <w:pPr>
+        <w:pStyle w:val="ListParagraph"/>
+        <w:rPr>
+          <w:rFonts w:ascii="Times New Roman" w:hAnsi="Times New Roman" w:cs="Times New Roman"/>
+          <w:sz w:val="24"/>
+          <w:szCs w:val="24"/>
+        </w:rPr>
+      </w:pPr>
+    </w:p>
+    <w:p>
+      <w:pPr>
+        <w:pStyle w:val="ListParagraph"/>
+        <w:rPr>
+          <w:rFonts w:ascii="Times New Roman" w:hAnsi="Times New Roman" w:cs="Times New Roman"/>
+          <w:sz w:val="24"/>
+          <w:szCs w:val="24"/>
+        </w:rPr>
+      </w:pPr>
     </w:p>
     <w:p>
       <w:pPr>
@@ -2539,7 +4281,41 @@
           <w:sz w:val="28"/>
           <w:szCs w:val="28"/>
         </w:rPr>
-        <w:t xml:space="preserve">To perform any pre or post processing of the files, you can write Lambda functions. </w:t>
+        <w:t xml:space="preserve">To perform any </w:t>
+      </w:r>
+      <w:proofErr w:type="gramStart"/>
+      <w:r>
+        <w:rPr>
+          <w:rFonts w:ascii="Times New Roman" w:hAnsi="Times New Roman" w:cs="Times New Roman"/>
+          <w:sz w:val="28"/>
+          <w:szCs w:val="28"/>
+        </w:rPr>
+        <w:t>pre</w:t>
+      </w:r>
+      <w:proofErr w:type="gramEnd"/>
+      <w:r>
+        <w:rPr>
+          <w:rFonts w:ascii="Times New Roman" w:hAnsi="Times New Roman" w:cs="Times New Roman"/>
+          <w:sz w:val="28"/>
+          <w:szCs w:val="28"/>
+        </w:rPr>
+        <w:t xml:space="preserve"> or post</w:t>
+      </w:r>
+      <w:r>
+        <w:rPr>
+          <w:rFonts w:ascii="Times New Roman" w:hAnsi="Times New Roman" w:cs="Times New Roman"/>
+          <w:sz w:val="28"/>
+          <w:szCs w:val="28"/>
+        </w:rPr>
+        <w:t>-</w:t>
+      </w:r>
+      <w:r>
+        <w:rPr>
+          <w:rFonts w:ascii="Times New Roman" w:hAnsi="Times New Roman" w:cs="Times New Roman"/>
+          <w:sz w:val="28"/>
+          <w:szCs w:val="28"/>
+        </w:rPr>
+        <w:t xml:space="preserve">processing of the files, you can write Lambda functions. </w:t>
       </w:r>
     </w:p>
     <w:p>
@@ -2569,7 +4345,7 @@
                     </pic:cNvPicPr>
                   </pic:nvPicPr>
                   <pic:blipFill>
-                    <a:blip r:embed="rId16">
+                    <a:blip r:embed="rId17">
                       <a:extLst>
                         <a:ext uri="{28A0092B-C50C-407E-A947-70E740481C1C}">
                           <a14:useLocalDpi xmlns:a14="http://schemas.microsoft.com/office/drawing/2010/main" val="0"/>
@@ -2627,7 +4403,7 @@
         <w:rPr>
           <w:noProof/>
         </w:rPr>
-        <w:t>j</w:t>
+        <w:t>m</w:t>
       </w:r>
       <w:r>
         <w:fldChar w:fldCharType="end"/>
@@ -2687,7 +4463,23 @@
           <w:sz w:val="24"/>
           <w:szCs w:val="24"/>
         </w:rPr>
-        <w:t>” is created to do preprocessing task. The lambda function is triggered on PUT operation of S3 bucket named “twitter-data-b00845449”.</w:t>
+        <w:t>” is created to do preprocessing task</w:t>
+      </w:r>
+      <w:r>
+        <w:rPr>
+          <w:rFonts w:ascii="Times New Roman" w:hAnsi="Times New Roman" w:cs="Times New Roman"/>
+          <w:sz w:val="24"/>
+          <w:szCs w:val="24"/>
+        </w:rPr>
+        <w:t>s</w:t>
+      </w:r>
+      <w:r>
+        <w:rPr>
+          <w:rFonts w:ascii="Times New Roman" w:hAnsi="Times New Roman" w:cs="Times New Roman"/>
+          <w:sz w:val="24"/>
+          <w:szCs w:val="24"/>
+        </w:rPr>
+        <w:t>. The lambda function is triggered on PUT operation of S3 bucket named “twitter-data-b00845449”.</w:t>
       </w:r>
     </w:p>
     <w:p>
@@ -2709,7 +4501,6 @@
         <w:rPr>
           <w:noProof/>
         </w:rPr>
-        <w:lastRenderedPageBreak/>
         <w:drawing>
           <wp:inline distT="0" distB="0" distL="0" distR="0" wp14:anchorId="4333114D" wp14:editId="4A589E56">
             <wp:extent cx="6137674" cy="3355916"/>
@@ -2728,7 +4519,7 @@
                     </pic:cNvPicPr>
                   </pic:nvPicPr>
                   <pic:blipFill>
-                    <a:blip r:embed="rId17">
+                    <a:blip r:embed="rId18">
                       <a:extLst>
                         <a:ext uri="{28A0092B-C50C-407E-A947-70E740481C1C}">
                           <a14:useLocalDpi xmlns:a14="http://schemas.microsoft.com/office/drawing/2010/main" val="0"/>
@@ -2786,7 +4577,7 @@
         <w:rPr>
           <w:noProof/>
         </w:rPr>
-        <w:t>k</w:t>
+        <w:t>n</w:t>
       </w:r>
       <w:r>
         <w:fldChar w:fldCharType="end"/>
@@ -2804,6 +4595,7 @@
         <w:rPr>
           <w:noProof/>
         </w:rPr>
+        <w:lastRenderedPageBreak/>
         <w:drawing>
           <wp:inline distT="0" distB="0" distL="0" distR="0" wp14:anchorId="1039A745" wp14:editId="32726601">
             <wp:extent cx="6233367" cy="1880907"/>
@@ -2822,7 +4614,7 @@
                     </pic:cNvPicPr>
                   </pic:nvPicPr>
                   <pic:blipFill>
-                    <a:blip r:embed="rId18">
+                    <a:blip r:embed="rId19">
                       <a:extLst>
                         <a:ext uri="{28A0092B-C50C-407E-A947-70E740481C1C}">
                           <a14:useLocalDpi xmlns:a14="http://schemas.microsoft.com/office/drawing/2010/main" val="0"/>
@@ -2880,7 +4672,7 @@
         <w:rPr>
           <w:noProof/>
         </w:rPr>
-        <w:t>l</w:t>
+        <w:t>o</w:t>
       </w:r>
       <w:r>
         <w:fldChar w:fldCharType="end"/>
@@ -2914,7 +4706,23 @@
           <w:sz w:val="24"/>
           <w:szCs w:val="24"/>
         </w:rPr>
-        <w:t>The policy for Lambda function is created and attached to the role. A policy to access Comprehend is also attached.</w:t>
+        <w:t xml:space="preserve">The policy for </w:t>
+      </w:r>
+      <w:r>
+        <w:rPr>
+          <w:rFonts w:ascii="Times New Roman" w:hAnsi="Times New Roman" w:cs="Times New Roman"/>
+          <w:sz w:val="24"/>
+          <w:szCs w:val="24"/>
+        </w:rPr>
+        <w:t xml:space="preserve">the </w:t>
+      </w:r>
+      <w:r>
+        <w:rPr>
+          <w:rFonts w:ascii="Times New Roman" w:hAnsi="Times New Roman" w:cs="Times New Roman"/>
+          <w:sz w:val="24"/>
+          <w:szCs w:val="24"/>
+        </w:rPr>
+        <w:t>Lambda function is created and attached to the role. A policy to access Comprehend is also attached.</w:t>
       </w:r>
     </w:p>
     <w:p>
@@ -2954,7 +4762,7 @@
                     </pic:cNvPicPr>
                   </pic:nvPicPr>
                   <pic:blipFill>
-                    <a:blip r:embed="rId19">
+                    <a:blip r:embed="rId20">
                       <a:extLst>
                         <a:ext uri="{28A0092B-C50C-407E-A947-70E740481C1C}">
                           <a14:useLocalDpi xmlns:a14="http://schemas.microsoft.com/office/drawing/2010/main" val="0"/>
@@ -3012,7 +4820,7 @@
         <w:rPr>
           <w:noProof/>
         </w:rPr>
-        <w:t>m</w:t>
+        <w:t>p</w:t>
       </w:r>
       <w:r>
         <w:fldChar w:fldCharType="end"/>
@@ -3076,6 +4884,7 @@
         <w:rPr>
           <w:noProof/>
         </w:rPr>
+        <w:lastRenderedPageBreak/>
         <w:drawing>
           <wp:inline distT="0" distB="0" distL="0" distR="0" wp14:anchorId="26E56EC1" wp14:editId="22359104">
             <wp:extent cx="6180204" cy="2733220"/>
@@ -3094,7 +4903,7 @@
                     </pic:cNvPicPr>
                   </pic:nvPicPr>
                   <pic:blipFill>
-                    <a:blip r:embed="rId20">
+                    <a:blip r:embed="rId21">
                       <a:extLst>
                         <a:ext uri="{28A0092B-C50C-407E-A947-70E740481C1C}">
                           <a14:useLocalDpi xmlns:a14="http://schemas.microsoft.com/office/drawing/2010/main" val="0"/>
@@ -3152,7 +4961,7 @@
         <w:rPr>
           <w:noProof/>
         </w:rPr>
-        <w:t>n</w:t>
+        <w:t>q</w:t>
       </w:r>
       <w:r>
         <w:fldChar w:fldCharType="end"/>
@@ -3168,6 +4977,9 @@
       <w:r>
         <w:t xml:space="preserve"> function program</w:t>
       </w:r>
+      <w:r>
+        <w:t xml:space="preserve"> [1]</w:t>
+      </w:r>
     </w:p>
     <w:p>
       <w:pPr>
@@ -3202,7 +5014,71 @@
           <w:sz w:val="24"/>
           <w:szCs w:val="24"/>
         </w:rPr>
-        <w:t xml:space="preserve">. I analysed that each tweet is separated by a single line, hence I created list of tweets by splitting using ‘\n\n’. AWS Comprehend is used to find sentiment of each tweet. </w:t>
+        <w:t>. I analy</w:t>
+      </w:r>
+      <w:r>
+        <w:rPr>
+          <w:rFonts w:ascii="Times New Roman" w:hAnsi="Times New Roman" w:cs="Times New Roman"/>
+          <w:sz w:val="24"/>
+          <w:szCs w:val="24"/>
+        </w:rPr>
+        <w:t>z</w:t>
+      </w:r>
+      <w:r>
+        <w:rPr>
+          <w:rFonts w:ascii="Times New Roman" w:hAnsi="Times New Roman" w:cs="Times New Roman"/>
+          <w:sz w:val="24"/>
+          <w:szCs w:val="24"/>
+        </w:rPr>
+        <w:t xml:space="preserve">ed that each tweet is separated by a single line, hence I created </w:t>
+      </w:r>
+      <w:r>
+        <w:rPr>
+          <w:rFonts w:ascii="Times New Roman" w:hAnsi="Times New Roman" w:cs="Times New Roman"/>
+          <w:sz w:val="24"/>
+          <w:szCs w:val="24"/>
+        </w:rPr>
+        <w:t xml:space="preserve">a </w:t>
+      </w:r>
+      <w:r>
+        <w:rPr>
+          <w:rFonts w:ascii="Times New Roman" w:hAnsi="Times New Roman" w:cs="Times New Roman"/>
+          <w:sz w:val="24"/>
+          <w:szCs w:val="24"/>
+        </w:rPr>
+        <w:t xml:space="preserve">list of tweets by splitting using ‘\n\n’. AWS Comprehend is used to find </w:t>
+      </w:r>
+      <w:r>
+        <w:rPr>
+          <w:rFonts w:ascii="Times New Roman" w:hAnsi="Times New Roman" w:cs="Times New Roman"/>
+          <w:sz w:val="24"/>
+          <w:szCs w:val="24"/>
+        </w:rPr>
+        <w:t xml:space="preserve">the </w:t>
+      </w:r>
+      <w:r>
+        <w:rPr>
+          <w:rFonts w:ascii="Times New Roman" w:hAnsi="Times New Roman" w:cs="Times New Roman"/>
+          <w:sz w:val="24"/>
+          <w:szCs w:val="24"/>
+        </w:rPr>
+        <w:t>sentiment of each tweet</w:t>
+      </w:r>
+      <w:r>
+        <w:rPr>
+          <w:rFonts w:ascii="Times New Roman" w:hAnsi="Times New Roman" w:cs="Times New Roman"/>
+          <w:sz w:val="24"/>
+          <w:szCs w:val="24"/>
+        </w:rPr>
+        <w:t xml:space="preserve"> [1]</w:t>
+      </w:r>
+      <w:r>
+        <w:rPr>
+          <w:rFonts w:ascii="Times New Roman" w:hAnsi="Times New Roman" w:cs="Times New Roman"/>
+          <w:sz w:val="24"/>
+          <w:szCs w:val="24"/>
+        </w:rPr>
+        <w:t xml:space="preserve">. </w:t>
       </w:r>
     </w:p>
     <w:p>
@@ -3264,7 +5140,7 @@
                     </pic:cNvPicPr>
                   </pic:nvPicPr>
                   <pic:blipFill>
-                    <a:blip r:embed="rId21">
+                    <a:blip r:embed="rId22">
                       <a:extLst>
                         <a:ext uri="{28A0092B-C50C-407E-A947-70E740481C1C}">
                           <a14:useLocalDpi xmlns:a14="http://schemas.microsoft.com/office/drawing/2010/main" val="0"/>
@@ -3322,7 +5198,7 @@
         <w:rPr>
           <w:noProof/>
         </w:rPr>
-        <w:t>o</w:t>
+        <w:t>r</w:t>
       </w:r>
       <w:r>
         <w:fldChar w:fldCharType="end"/>
@@ -3389,6 +5265,51 @@
           <w:rFonts w:ascii="Times New Roman" w:hAnsi="Times New Roman" w:cs="Times New Roman"/>
           <w:sz w:val="28"/>
           <w:szCs w:val="28"/>
+        </w:rPr>
+      </w:pPr>
+      <w:r>
+        <w:rPr>
+          <w:rFonts w:ascii="Times New Roman" w:hAnsi="Times New Roman" w:cs="Times New Roman"/>
+          <w:sz w:val="28"/>
+          <w:szCs w:val="28"/>
+        </w:rPr>
+        <w:tab/>
+      </w:r>
+    </w:p>
+    <w:p>
+      <w:pPr>
+        <w:rPr>
+          <w:rFonts w:ascii="Times New Roman" w:hAnsi="Times New Roman" w:cs="Times New Roman"/>
+          <w:sz w:val="28"/>
+          <w:szCs w:val="28"/>
+        </w:rPr>
+      </w:pPr>
+    </w:p>
+    <w:p>
+      <w:pPr>
+        <w:rPr>
+          <w:rFonts w:ascii="Times New Roman" w:hAnsi="Times New Roman" w:cs="Times New Roman"/>
+          <w:sz w:val="28"/>
+          <w:szCs w:val="28"/>
+        </w:rPr>
+      </w:pPr>
+    </w:p>
+    <w:p>
+      <w:pPr>
+        <w:rPr>
+          <w:rFonts w:ascii="Times New Roman" w:hAnsi="Times New Roman" w:cs="Times New Roman"/>
+          <w:sz w:val="28"/>
+          <w:szCs w:val="28"/>
+        </w:rPr>
+      </w:pPr>
+    </w:p>
+    <w:p>
+      <w:pPr>
+        <w:ind w:firstLine="720"/>
+        <w:rPr>
+          <w:rFonts w:ascii="Times New Roman" w:hAnsi="Times New Roman" w:cs="Times New Roman"/>
+          <w:sz w:val="28"/>
+          <w:szCs w:val="28"/>
           <w:u w:val="single"/>
         </w:rPr>
       </w:pPr>
@@ -3397,16 +5318,9 @@
           <w:rFonts w:ascii="Times New Roman" w:hAnsi="Times New Roman" w:cs="Times New Roman"/>
           <w:sz w:val="28"/>
           <w:szCs w:val="28"/>
-        </w:rPr>
-        <w:tab/>
-      </w:r>
-      <w:r>
-        <w:rPr>
-          <w:rFonts w:ascii="Times New Roman" w:hAnsi="Times New Roman" w:cs="Times New Roman"/>
-          <w:sz w:val="28"/>
-          <w:szCs w:val="28"/>
           <w:u w:val="single"/>
         </w:rPr>
+        <w:lastRenderedPageBreak/>
         <w:t>Testing</w:t>
       </w:r>
       <w:r>
@@ -3438,22 +5352,26 @@
         </w:rPr>
         <w:t xml:space="preserve"> lambda function</w:t>
       </w:r>
-    </w:p>
-    <w:p>
-      <w:pPr>
-        <w:rPr>
-          <w:rFonts w:ascii="Times New Roman" w:hAnsi="Times New Roman" w:cs="Times New Roman"/>
-          <w:sz w:val="28"/>
-          <w:szCs w:val="28"/>
-        </w:rPr>
-      </w:pPr>
-      <w:r>
-        <w:rPr>
-          <w:rFonts w:ascii="Times New Roman" w:hAnsi="Times New Roman" w:cs="Times New Roman"/>
-          <w:sz w:val="28"/>
-          <w:szCs w:val="28"/>
-        </w:rPr>
-        <w:lastRenderedPageBreak/>
+      <w:r>
+        <w:rPr>
+          <w:rFonts w:ascii="Times New Roman" w:hAnsi="Times New Roman" w:cs="Times New Roman"/>
+          <w:sz w:val="28"/>
+          <w:szCs w:val="28"/>
+          <w:u w:val="single"/>
+        </w:rPr>
+        <w:t xml:space="preserve"> [3]</w:t>
+      </w:r>
+    </w:p>
+    <w:p>
+      <w:pPr>
+        <w:keepNext/>
+      </w:pPr>
+      <w:r>
+        <w:rPr>
+          <w:rFonts w:ascii="Times New Roman" w:hAnsi="Times New Roman" w:cs="Times New Roman"/>
+          <w:sz w:val="28"/>
+          <w:szCs w:val="28"/>
+        </w:rPr>
         <w:tab/>
       </w:r>
       <w:r>
@@ -3478,7 +5396,7 @@
                     </pic:cNvPicPr>
                   </pic:nvPicPr>
                   <pic:blipFill>
-                    <a:blip r:embed="rId22">
+                    <a:blip r:embed="rId23">
                       <a:extLst>
                         <a:ext uri="{28A0092B-C50C-407E-A947-70E740481C1C}">
                           <a14:useLocalDpi xmlns:a14="http://schemas.microsoft.com/office/drawing/2010/main" val="0"/>
@@ -3509,6 +5427,53 @@
           </wp:inline>
         </w:drawing>
       </w:r>
+    </w:p>
+    <w:p>
+      <w:pPr>
+        <w:pStyle w:val="Caption"/>
+        <w:jc w:val="center"/>
+      </w:pPr>
+      <w:r>
+        <w:t xml:space="preserve">Figure </w:t>
+      </w:r>
+      <w:r>
+        <w:fldChar w:fldCharType="begin"/>
+      </w:r>
+      <w:r>
+        <w:instrText xml:space="preserve"> SEQ Figure \* alphabetic </w:instrText>
+      </w:r>
+      <w:r>
+        <w:fldChar w:fldCharType="separate"/>
+      </w:r>
+      <w:r>
+        <w:rPr>
+          <w:noProof/>
+        </w:rPr>
+        <w:t>s</w:t>
+      </w:r>
+      <w:r>
+        <w:fldChar w:fldCharType="end"/>
+      </w:r>
+      <w:r>
+        <w:t xml:space="preserve"> testing for </w:t>
+      </w:r>
+      <w:proofErr w:type="spellStart"/>
+      <w:r>
+        <w:t>TriggerComprehend</w:t>
+      </w:r>
+      <w:proofErr w:type="spellEnd"/>
+      <w:r>
+        <w:t xml:space="preserve"> [3]</w:t>
+      </w:r>
+    </w:p>
+    <w:p>
+      <w:pPr>
+        <w:rPr>
+          <w:rFonts w:ascii="Times New Roman" w:hAnsi="Times New Roman" w:cs="Times New Roman"/>
+          <w:sz w:val="28"/>
+          <w:szCs w:val="28"/>
+        </w:rPr>
+      </w:pPr>
       <w:r>
         <w:rPr>
           <w:rFonts w:ascii="Times New Roman" w:hAnsi="Times New Roman" w:cs="Times New Roman"/>
@@ -3516,6 +5481,403 @@
           <w:szCs w:val="28"/>
         </w:rPr>
         <w:tab/>
+      </w:r>
+    </w:p>
+    <w:p>
+      <w:pPr>
+        <w:rPr>
+          <w:rFonts w:ascii="Times New Roman" w:hAnsi="Times New Roman" w:cs="Times New Roman"/>
+          <w:sz w:val="28"/>
+          <w:szCs w:val="28"/>
+        </w:rPr>
+      </w:pPr>
+    </w:p>
+    <w:p>
+      <w:pPr>
+        <w:rPr>
+          <w:rFonts w:ascii="Times New Roman" w:hAnsi="Times New Roman" w:cs="Times New Roman"/>
+          <w:sz w:val="28"/>
+          <w:szCs w:val="28"/>
+        </w:rPr>
+      </w:pPr>
+    </w:p>
+    <w:p>
+      <w:pPr>
+        <w:rPr>
+          <w:rFonts w:ascii="Times New Roman" w:hAnsi="Times New Roman" w:cs="Times New Roman"/>
+          <w:sz w:val="28"/>
+          <w:szCs w:val="28"/>
+        </w:rPr>
+      </w:pPr>
+    </w:p>
+    <w:p>
+      <w:pPr>
+        <w:rPr>
+          <w:rFonts w:ascii="Times New Roman" w:hAnsi="Times New Roman" w:cs="Times New Roman"/>
+          <w:sz w:val="28"/>
+          <w:szCs w:val="28"/>
+        </w:rPr>
+      </w:pPr>
+    </w:p>
+    <w:p>
+      <w:pPr>
+        <w:rPr>
+          <w:rFonts w:ascii="Times New Roman" w:hAnsi="Times New Roman" w:cs="Times New Roman"/>
+          <w:sz w:val="28"/>
+          <w:szCs w:val="28"/>
+        </w:rPr>
+      </w:pPr>
+    </w:p>
+    <w:p>
+      <w:pPr>
+        <w:rPr>
+          <w:rFonts w:ascii="Times New Roman" w:hAnsi="Times New Roman" w:cs="Times New Roman"/>
+          <w:sz w:val="28"/>
+          <w:szCs w:val="28"/>
+        </w:rPr>
+      </w:pPr>
+    </w:p>
+    <w:p>
+      <w:pPr>
+        <w:rPr>
+          <w:rFonts w:ascii="Times New Roman" w:hAnsi="Times New Roman" w:cs="Times New Roman"/>
+          <w:sz w:val="28"/>
+          <w:szCs w:val="28"/>
+        </w:rPr>
+      </w:pPr>
+    </w:p>
+    <w:p>
+      <w:pPr>
+        <w:rPr>
+          <w:rFonts w:ascii="Times New Roman" w:hAnsi="Times New Roman" w:cs="Times New Roman"/>
+          <w:sz w:val="28"/>
+          <w:szCs w:val="28"/>
+        </w:rPr>
+      </w:pPr>
+    </w:p>
+    <w:p>
+      <w:pPr>
+        <w:rPr>
+          <w:rFonts w:ascii="Times New Roman" w:hAnsi="Times New Roman" w:cs="Times New Roman"/>
+          <w:sz w:val="28"/>
+          <w:szCs w:val="28"/>
+        </w:rPr>
+      </w:pPr>
+    </w:p>
+    <w:p>
+      <w:pPr>
+        <w:rPr>
+          <w:rFonts w:ascii="Times New Roman" w:hAnsi="Times New Roman" w:cs="Times New Roman"/>
+          <w:sz w:val="28"/>
+          <w:szCs w:val="28"/>
+        </w:rPr>
+      </w:pPr>
+    </w:p>
+    <w:p>
+      <w:pPr>
+        <w:rPr>
+          <w:rFonts w:ascii="Times New Roman" w:hAnsi="Times New Roman" w:cs="Times New Roman"/>
+          <w:sz w:val="28"/>
+          <w:szCs w:val="28"/>
+        </w:rPr>
+      </w:pPr>
+    </w:p>
+    <w:p>
+      <w:pPr>
+        <w:rPr>
+          <w:rFonts w:ascii="Times New Roman" w:hAnsi="Times New Roman" w:cs="Times New Roman"/>
+          <w:sz w:val="28"/>
+          <w:szCs w:val="28"/>
+        </w:rPr>
+      </w:pPr>
+    </w:p>
+    <w:p>
+      <w:pPr>
+        <w:rPr>
+          <w:rFonts w:ascii="Times New Roman" w:hAnsi="Times New Roman" w:cs="Times New Roman"/>
+          <w:sz w:val="28"/>
+          <w:szCs w:val="28"/>
+        </w:rPr>
+      </w:pPr>
+    </w:p>
+    <w:p>
+      <w:pPr>
+        <w:rPr>
+          <w:rFonts w:ascii="Times New Roman" w:hAnsi="Times New Roman" w:cs="Times New Roman"/>
+          <w:sz w:val="28"/>
+          <w:szCs w:val="28"/>
+        </w:rPr>
+      </w:pPr>
+    </w:p>
+    <w:p>
+      <w:pPr>
+        <w:rPr>
+          <w:rFonts w:ascii="Times New Roman" w:hAnsi="Times New Roman" w:cs="Times New Roman"/>
+          <w:sz w:val="28"/>
+          <w:szCs w:val="28"/>
+        </w:rPr>
+      </w:pPr>
+    </w:p>
+    <w:p>
+      <w:pPr>
+        <w:rPr>
+          <w:rFonts w:ascii="Times New Roman" w:hAnsi="Times New Roman" w:cs="Times New Roman"/>
+          <w:sz w:val="32"/>
+          <w:szCs w:val="32"/>
+        </w:rPr>
+      </w:pPr>
+      <w:r>
+        <w:rPr>
+          <w:rFonts w:ascii="Times New Roman" w:hAnsi="Times New Roman" w:cs="Times New Roman"/>
+          <w:sz w:val="32"/>
+          <w:szCs w:val="32"/>
+        </w:rPr>
+        <w:lastRenderedPageBreak/>
+        <w:t>References</w:t>
+      </w:r>
+    </w:p>
+    <w:p>
+      <w:pPr>
+        <w:jc w:val="both"/>
+        <w:rPr>
+          <w:rFonts w:ascii="Times New Roman" w:hAnsi="Times New Roman" w:cs="Times New Roman"/>
+          <w:color w:val="000000"/>
+          <w:shd w:val="clear" w:color="auto" w:fill="FFFFFF"/>
+        </w:rPr>
+      </w:pPr>
+      <w:r>
+        <w:rPr>
+          <w:rFonts w:ascii="Times New Roman" w:hAnsi="Times New Roman" w:cs="Times New Roman"/>
+          <w:color w:val="000000"/>
+          <w:shd w:val="clear" w:color="auto" w:fill="FFFFFF"/>
+        </w:rPr>
+        <w:t>[1]</w:t>
+      </w:r>
+      <w:r>
+        <w:rPr>
+          <w:rFonts w:ascii="Times New Roman" w:hAnsi="Times New Roman" w:cs="Times New Roman"/>
+          <w:color w:val="000000"/>
+          <w:shd w:val="clear" w:color="auto" w:fill="FFFFFF"/>
+        </w:rPr>
+        <w:t xml:space="preserve"> </w:t>
+      </w:r>
+      <w:r>
+        <w:rPr>
+          <w:rFonts w:ascii="Times New Roman" w:hAnsi="Times New Roman" w:cs="Times New Roman"/>
+          <w:color w:val="000000"/>
+          <w:shd w:val="clear" w:color="auto" w:fill="FFFFFF"/>
+        </w:rPr>
+        <w:t>"Using AWS Lambda and Amazon Comprehend for sentiment analysis | Amazon Web Services", </w:t>
+      </w:r>
+      <w:r>
+        <w:rPr>
+          <w:rFonts w:ascii="Times New Roman" w:hAnsi="Times New Roman" w:cs="Times New Roman"/>
+          <w:i/>
+          <w:iCs/>
+          <w:color w:val="000000"/>
+          <w:shd w:val="clear" w:color="auto" w:fill="FFFFFF"/>
+        </w:rPr>
+        <w:t>Amazon Web Services</w:t>
+      </w:r>
+      <w:r>
+        <w:rPr>
+          <w:rFonts w:ascii="Times New Roman" w:hAnsi="Times New Roman" w:cs="Times New Roman"/>
+          <w:color w:val="000000"/>
+          <w:shd w:val="clear" w:color="auto" w:fill="FFFFFF"/>
+        </w:rPr>
+        <w:t>, 2020. [Online]. Available: https://aws.amazon.com/blogs/compute/using-aws-lambda-and-amazon-comprehend-for-sentiment-analysis. [Accessed: 11- Jul- 2020]</w:t>
+      </w:r>
+    </w:p>
+    <w:p>
+      <w:pPr>
+        <w:jc w:val="both"/>
+        <w:rPr>
+          <w:rFonts w:ascii="Times New Roman" w:hAnsi="Times New Roman" w:cs="Times New Roman"/>
+          <w:color w:val="000000"/>
+          <w:shd w:val="clear" w:color="auto" w:fill="FFFFFF"/>
+        </w:rPr>
+      </w:pPr>
+      <w:r>
+        <w:rPr>
+          <w:rFonts w:ascii="Times New Roman" w:hAnsi="Times New Roman" w:cs="Times New Roman"/>
+          <w:color w:val="000000"/>
+          <w:shd w:val="clear" w:color="auto" w:fill="FFFFFF"/>
+        </w:rPr>
+        <w:t>[2]</w:t>
+      </w:r>
+      <w:r>
+        <w:rPr>
+          <w:rFonts w:ascii="Times New Roman" w:hAnsi="Times New Roman" w:cs="Times New Roman"/>
+          <w:color w:val="000000"/>
+          <w:shd w:val="clear" w:color="auto" w:fill="FFFFFF"/>
+        </w:rPr>
+        <w:t xml:space="preserve"> </w:t>
+      </w:r>
+      <w:r>
+        <w:rPr>
+          <w:rFonts w:ascii="Times New Roman" w:hAnsi="Times New Roman" w:cs="Times New Roman"/>
+          <w:color w:val="000000"/>
+          <w:shd w:val="clear" w:color="auto" w:fill="FFFFFF"/>
+        </w:rPr>
+        <w:t>"Metrics", </w:t>
+      </w:r>
+      <w:r>
+        <w:rPr>
+          <w:rFonts w:ascii="Times New Roman" w:hAnsi="Times New Roman" w:cs="Times New Roman"/>
+          <w:i/>
+          <w:iCs/>
+          <w:color w:val="000000"/>
+          <w:shd w:val="clear" w:color="auto" w:fill="FFFFFF"/>
+        </w:rPr>
+        <w:t>Nltk.org</w:t>
+      </w:r>
+      <w:r>
+        <w:rPr>
+          <w:rFonts w:ascii="Times New Roman" w:hAnsi="Times New Roman" w:cs="Times New Roman"/>
+          <w:color w:val="000000"/>
+          <w:shd w:val="clear" w:color="auto" w:fill="FFFFFF"/>
+        </w:rPr>
+        <w:t>, 2020. [Online]. Available: http://www.nltk.org/howto/metrics.html. [Accessed: 11- Jul- 2020]</w:t>
+      </w:r>
+    </w:p>
+    <w:p>
+      <w:pPr>
+        <w:jc w:val="both"/>
+        <w:rPr>
+          <w:rFonts w:ascii="Times New Roman" w:hAnsi="Times New Roman" w:cs="Times New Roman"/>
+          <w:color w:val="000000"/>
+          <w:shd w:val="clear" w:color="auto" w:fill="FFFFFF"/>
+        </w:rPr>
+      </w:pPr>
+      <w:r>
+        <w:rPr>
+          <w:rFonts w:ascii="Times New Roman" w:hAnsi="Times New Roman" w:cs="Times New Roman"/>
+          <w:color w:val="000000"/>
+          <w:shd w:val="clear" w:color="auto" w:fill="FFFFFF"/>
+        </w:rPr>
+        <w:t>[3]</w:t>
+      </w:r>
+      <w:r>
+        <w:rPr>
+          <w:rFonts w:ascii="Times New Roman" w:hAnsi="Times New Roman" w:cs="Times New Roman"/>
+          <w:color w:val="000000"/>
+          <w:shd w:val="clear" w:color="auto" w:fill="FFFFFF"/>
+        </w:rPr>
+        <w:t xml:space="preserve"> </w:t>
+      </w:r>
+      <w:r>
+        <w:rPr>
+          <w:rFonts w:ascii="Times New Roman" w:hAnsi="Times New Roman" w:cs="Times New Roman"/>
+          <w:color w:val="000000"/>
+          <w:shd w:val="clear" w:color="auto" w:fill="FFFFFF"/>
+        </w:rPr>
+        <w:t>"How to unit test an AWS Lambda", </w:t>
+      </w:r>
+      <w:r>
+        <w:rPr>
+          <w:rFonts w:ascii="Times New Roman" w:hAnsi="Times New Roman" w:cs="Times New Roman"/>
+          <w:i/>
+          <w:iCs/>
+          <w:color w:val="000000"/>
+          <w:shd w:val="clear" w:color="auto" w:fill="FFFFFF"/>
+        </w:rPr>
+        <w:t>Medium</w:t>
+      </w:r>
+      <w:r>
+        <w:rPr>
+          <w:rFonts w:ascii="Times New Roman" w:hAnsi="Times New Roman" w:cs="Times New Roman"/>
+          <w:color w:val="000000"/>
+          <w:shd w:val="clear" w:color="auto" w:fill="FFFFFF"/>
+        </w:rPr>
+        <w:t>, 2020. [Online]. Available: https://medium.com/@pekelny/how-to-unit-test-an-aws-lambda-524069d4fe06. [Accessed: 11- Jul- 2020]</w:t>
+      </w:r>
+    </w:p>
+    <w:p>
+      <w:pPr>
+        <w:jc w:val="both"/>
+        <w:rPr>
+          <w:rFonts w:ascii="Times New Roman" w:hAnsi="Times New Roman" w:cs="Times New Roman"/>
+          <w:color w:val="000000"/>
+          <w:shd w:val="clear" w:color="auto" w:fill="FFFFFF"/>
+        </w:rPr>
+      </w:pPr>
+      <w:r>
+        <w:rPr>
+          <w:rFonts w:ascii="Times New Roman" w:hAnsi="Times New Roman" w:cs="Times New Roman"/>
+          <w:color w:val="000000"/>
+          <w:shd w:val="clear" w:color="auto" w:fill="FFFFFF"/>
+        </w:rPr>
+        <w:t>[4]</w:t>
+      </w:r>
+      <w:r>
+        <w:rPr>
+          <w:rFonts w:ascii="Times New Roman" w:hAnsi="Times New Roman" w:cs="Times New Roman"/>
+          <w:color w:val="000000"/>
+          <w:shd w:val="clear" w:color="auto" w:fill="FFFFFF"/>
+        </w:rPr>
+        <w:t xml:space="preserve"> </w:t>
+      </w:r>
+      <w:r>
+        <w:rPr>
+          <w:rFonts w:ascii="Times New Roman" w:hAnsi="Times New Roman" w:cs="Times New Roman"/>
+          <w:i/>
+          <w:iCs/>
+          <w:color w:val="000000"/>
+          <w:shd w:val="clear" w:color="auto" w:fill="FFFFFF"/>
+        </w:rPr>
+        <w:t>Docs.aws.amazon.com</w:t>
+      </w:r>
+      <w:r>
+        <w:rPr>
+          <w:rFonts w:ascii="Times New Roman" w:hAnsi="Times New Roman" w:cs="Times New Roman"/>
+          <w:color w:val="000000"/>
+          <w:shd w:val="clear" w:color="auto" w:fill="FFFFFF"/>
+        </w:rPr>
+        <w:t>, 2020. [Online]. Available: https://docs.aws.amazon.com/sagemaker/. [Accessed: 11- Jul- 2020]</w:t>
+      </w:r>
+    </w:p>
+    <w:p>
+      <w:pPr>
+        <w:jc w:val="both"/>
+        <w:rPr>
+          <w:rFonts w:ascii="Times New Roman" w:hAnsi="Times New Roman" w:cs="Times New Roman"/>
+          <w:sz w:val="36"/>
+          <w:szCs w:val="36"/>
+        </w:rPr>
+      </w:pPr>
+      <w:r>
+        <w:rPr>
+          <w:rFonts w:ascii="Times New Roman" w:hAnsi="Times New Roman" w:cs="Times New Roman"/>
+          <w:color w:val="000000"/>
+          <w:shd w:val="clear" w:color="auto" w:fill="FFFFFF"/>
+        </w:rPr>
+        <w:t>[5]</w:t>
+      </w:r>
+      <w:r>
+        <w:rPr>
+          <w:rFonts w:ascii="Times New Roman" w:hAnsi="Times New Roman" w:cs="Times New Roman"/>
+          <w:color w:val="000000"/>
+          <w:shd w:val="clear" w:color="auto" w:fill="FFFFFF"/>
+        </w:rPr>
+        <w:t xml:space="preserve"> </w:t>
+      </w:r>
+      <w:r>
+        <w:rPr>
+          <w:rFonts w:ascii="Times New Roman" w:hAnsi="Times New Roman" w:cs="Times New Roman"/>
+          <w:i/>
+          <w:iCs/>
+          <w:color w:val="000000"/>
+          <w:shd w:val="clear" w:color="auto" w:fill="FFFFFF"/>
+        </w:rPr>
+        <w:t>Docs.aws.amazon.com</w:t>
+      </w:r>
+      <w:r>
+        <w:rPr>
+          <w:rFonts w:ascii="Times New Roman" w:hAnsi="Times New Roman" w:cs="Times New Roman"/>
+          <w:color w:val="000000"/>
+          <w:shd w:val="clear" w:color="auto" w:fill="FFFFFF"/>
+        </w:rPr>
+        <w:t>, 2020. [Online]. Available: https://docs.aws.amazon.com/comprehend/. [Accessed: 11- Jul- 2020]</w:t>
       </w:r>
     </w:p>
     <w:sectPr>
@@ -4445,10 +6807,30 @@
       <w:lang w:val="en-CA"/>
     </w:rPr>
   </w:style>
+  <w:style w:type="paragraph" w:styleId="Heading1">
+    <w:name w:val="heading 1"/>
+    <w:basedOn w:val="Normal"/>
+    <w:next w:val="Normal"/>
+    <w:link w:val="Heading1Char"/>
+    <w:uiPriority w:val="9"/>
+    <w:qFormat/>
+    <w:rsid w:val="005153D0"/>
+    <w:pPr>
+      <w:keepNext/>
+      <w:keepLines/>
+      <w:spacing w:before="240" w:after="0"/>
+      <w:outlineLvl w:val="0"/>
+    </w:pPr>
+    <w:rPr>
+      <w:rFonts w:asciiTheme="majorHAnsi" w:eastAsiaTheme="majorEastAsia" w:hAnsiTheme="majorHAnsi" w:cstheme="majorBidi"/>
+      <w:color w:val="2F5496" w:themeColor="accent1" w:themeShade="BF"/>
+      <w:sz w:val="32"/>
+      <w:szCs w:val="32"/>
+    </w:rPr>
+  </w:style>
   <w:style w:type="character" w:default="1" w:styleId="DefaultParagraphFont">
     <w:name w:val="Default Paragraph Font"/>
     <w:uiPriority w:val="1"/>
-    <w:semiHidden/>
     <w:unhideWhenUsed/>
   </w:style>
   <w:style w:type="table" w:default="1" w:styleId="TableNormal">
@@ -4516,6 +6898,20 @@
       <w:color w:val="44546A" w:themeColor="text2"/>
       <w:sz w:val="18"/>
       <w:szCs w:val="18"/>
+    </w:rPr>
+  </w:style>
+  <w:style w:type="character" w:customStyle="1" w:styleId="Heading1Char">
+    <w:name w:val="Heading 1 Char"/>
+    <w:basedOn w:val="DefaultParagraphFont"/>
+    <w:link w:val="Heading1"/>
+    <w:uiPriority w:val="9"/>
+    <w:rsid w:val="005153D0"/>
+    <w:rPr>
+      <w:rFonts w:asciiTheme="majorHAnsi" w:eastAsiaTheme="majorEastAsia" w:hAnsiTheme="majorHAnsi" w:cstheme="majorBidi"/>
+      <w:color w:val="2F5496" w:themeColor="accent1" w:themeShade="BF"/>
+      <w:sz w:val="32"/>
+      <w:szCs w:val="32"/>
+      <w:lang w:val="en-CA"/>
     </w:rPr>
   </w:style>
 </w:styles>

</xml_diff>